<commit_message>
Update tests for dynamic table
Tests for dynamic table has been updated.
</commit_message>
<xml_diff>
--- a/tests/test_files/dynamic_table.docx
+++ b/tests/test_files/dynamic_table.docx
@@ -43,7 +43,7 @@
       <w:tblPr>
         <w:tblW w:w="9645" w:type="dxa"/>
         <w:jc w:val="left"/>
-        <w:tblInd w:w="47" w:type="dxa"/>
+        <w:tblInd w:w="38" w:type="dxa"/>
         <w:tblBorders>
           <w:top w:val="single" w:sz="2" w:space="0" w:color="000001"/>
           <w:left w:val="single" w:sz="2" w:space="0" w:color="000001"/>
@@ -52,23 +52,23 @@
         </w:tblBorders>
         <w:tblCellMar>
           <w:top w:w="55" w:type="dxa"/>
-          <w:left w:w="45" w:type="dxa"/>
+          <w:left w:w="33" w:type="dxa"/>
           <w:bottom w:w="55" w:type="dxa"/>
           <w:right w:w="55" w:type="dxa"/>
         </w:tblCellMar>
       </w:tblPr>
       <w:tblGrid>
-        <w:gridCol w:w="1782"/>
-        <w:gridCol w:w="1782"/>
-        <w:gridCol w:w="2221"/>
-        <w:gridCol w:w="1694"/>
-        <w:gridCol w:w="2166"/>
+        <w:gridCol w:w="1778"/>
+        <w:gridCol w:w="1780"/>
+        <w:gridCol w:w="2220"/>
+        <w:gridCol w:w="1691"/>
+        <w:gridCol w:w="2176"/>
       </w:tblGrid>
       <w:tr>
         <w:trPr/>
         <w:tc>
           <w:tcPr>
-            <w:tcW w:w="1782" w:type="dxa"/>
+            <w:tcW w:w="1778" w:type="dxa"/>
             <w:vMerge w:val="restart"/>
             <w:tcBorders>
               <w:top w:val="single" w:sz="2" w:space="0" w:color="000001"/>
@@ -78,7 +78,7 @@
             </w:tcBorders>
             <w:shd w:fill="auto" w:val="clear"/>
             <w:tcMar>
-              <w:left w:w="45" w:type="dxa"/>
+              <w:left w:w="33" w:type="dxa"/>
             </w:tcMar>
           </w:tcPr>
           <w:p>
@@ -103,7 +103,7 @@
         </w:tc>
         <w:tc>
           <w:tcPr>
-            <w:tcW w:w="7863" w:type="dxa"/>
+            <w:tcW w:w="7867" w:type="dxa"/>
             <w:gridSpan w:val="4"/>
             <w:tcBorders>
               <w:top w:val="single" w:sz="2" w:space="0" w:color="000001"/>
@@ -115,7 +115,7 @@
             </w:tcBorders>
             <w:shd w:fill="auto" w:val="clear"/>
             <w:tcMar>
-              <w:left w:w="45" w:type="dxa"/>
+              <w:left w:w="33" w:type="dxa"/>
             </w:tcMar>
           </w:tcPr>
           <w:p>
@@ -134,7 +134,7 @@
         <w:trPr/>
         <w:tc>
           <w:tcPr>
-            <w:tcW w:w="1782" w:type="dxa"/>
+            <w:tcW w:w="1778" w:type="dxa"/>
             <w:vMerge w:val="continue"/>
             <w:tcBorders>
               <w:top w:val="single" w:sz="2" w:space="0" w:color="000001"/>
@@ -144,31 +144,31 @@
             </w:tcBorders>
             <w:shd w:fill="auto" w:val="clear"/>
             <w:tcMar>
-              <w:left w:w="45" w:type="dxa"/>
-            </w:tcMar>
-          </w:tcPr>
-          <w:p>
-            <w:pPr>
-              <w:pStyle w:val="Obsahtabulky"/>
-            </w:pPr>
-            <w:r>
-              <w:rPr/>
-            </w:r>
-            <w:r/>
-          </w:p>
-        </w:tc>
-        <w:tc>
-          <w:tcPr>
-            <w:tcW w:w="1782" w:type="dxa"/>
-            <w:tcBorders>
-              <w:top w:val="single" w:sz="2" w:space="0" w:color="000001"/>
-              <w:left w:val="single" w:sz="2" w:space="0" w:color="000001"/>
-              <w:bottom w:val="single" w:sz="2" w:space="0" w:color="000001"/>
-              <w:insideH w:val="single" w:sz="2" w:space="0" w:color="000001"/>
-            </w:tcBorders>
-            <w:shd w:fill="auto" w:val="clear"/>
-            <w:tcMar>
-              <w:left w:w="45" w:type="dxa"/>
+              <w:left w:w="33" w:type="dxa"/>
+            </w:tcMar>
+          </w:tcPr>
+          <w:p>
+            <w:pPr>
+              <w:pStyle w:val="Obsahtabulky"/>
+            </w:pPr>
+            <w:r>
+              <w:rPr/>
+            </w:r>
+            <w:r/>
+          </w:p>
+        </w:tc>
+        <w:tc>
+          <w:tcPr>
+            <w:tcW w:w="1780" w:type="dxa"/>
+            <w:tcBorders>
+              <w:top w:val="single" w:sz="2" w:space="0" w:color="000001"/>
+              <w:left w:val="single" w:sz="2" w:space="0" w:color="000001"/>
+              <w:bottom w:val="single" w:sz="2" w:space="0" w:color="000001"/>
+              <w:insideH w:val="single" w:sz="2" w:space="0" w:color="000001"/>
+            </w:tcBorders>
+            <w:shd w:fill="auto" w:val="clear"/>
+            <w:tcMar>
+              <w:left w:w="33" w:type="dxa"/>
             </w:tcMar>
           </w:tcPr>
           <w:p>
@@ -192,16 +192,16 @@
         </w:tc>
         <w:tc>
           <w:tcPr>
-            <w:tcW w:w="2221" w:type="dxa"/>
-            <w:tcBorders>
-              <w:top w:val="single" w:sz="2" w:space="0" w:color="000001"/>
-              <w:left w:val="single" w:sz="2" w:space="0" w:color="000001"/>
-              <w:bottom w:val="single" w:sz="2" w:space="0" w:color="000001"/>
-              <w:insideH w:val="single" w:sz="2" w:space="0" w:color="000001"/>
-            </w:tcBorders>
-            <w:shd w:fill="auto" w:val="clear"/>
-            <w:tcMar>
-              <w:left w:w="45" w:type="dxa"/>
+            <w:tcW w:w="2220" w:type="dxa"/>
+            <w:tcBorders>
+              <w:top w:val="single" w:sz="2" w:space="0" w:color="000001"/>
+              <w:left w:val="single" w:sz="2" w:space="0" w:color="000001"/>
+              <w:bottom w:val="single" w:sz="2" w:space="0" w:color="000001"/>
+              <w:insideH w:val="single" w:sz="2" w:space="0" w:color="000001"/>
+            </w:tcBorders>
+            <w:shd w:fill="auto" w:val="clear"/>
+            <w:tcMar>
+              <w:left w:w="33" w:type="dxa"/>
             </w:tcMar>
           </w:tcPr>
           <w:p>
@@ -225,16 +225,16 @@
         </w:tc>
         <w:tc>
           <w:tcPr>
-            <w:tcW w:w="1694" w:type="dxa"/>
-            <w:tcBorders>
-              <w:top w:val="single" w:sz="2" w:space="0" w:color="000001"/>
-              <w:left w:val="single" w:sz="2" w:space="0" w:color="000001"/>
-              <w:bottom w:val="single" w:sz="2" w:space="0" w:color="000001"/>
-              <w:insideH w:val="single" w:sz="2" w:space="0" w:color="000001"/>
-            </w:tcBorders>
-            <w:shd w:fill="auto" w:val="clear"/>
-            <w:tcMar>
-              <w:left w:w="45" w:type="dxa"/>
+            <w:tcW w:w="1691" w:type="dxa"/>
+            <w:tcBorders>
+              <w:top w:val="single" w:sz="2" w:space="0" w:color="000001"/>
+              <w:left w:val="single" w:sz="2" w:space="0" w:color="000001"/>
+              <w:bottom w:val="single" w:sz="2" w:space="0" w:color="000001"/>
+              <w:insideH w:val="single" w:sz="2" w:space="0" w:color="000001"/>
+            </w:tcBorders>
+            <w:shd w:fill="auto" w:val="clear"/>
+            <w:tcMar>
+              <w:left w:w="33" w:type="dxa"/>
             </w:tcMar>
           </w:tcPr>
           <w:p>
@@ -258,18 +258,18 @@
         </w:tc>
         <w:tc>
           <w:tcPr>
-            <w:tcW w:w="2166" w:type="dxa"/>
-            <w:tcBorders>
-              <w:top w:val="single" w:sz="2" w:space="0" w:color="000001"/>
-              <w:left w:val="single" w:sz="2" w:space="0" w:color="000001"/>
-              <w:bottom w:val="single" w:sz="2" w:space="0" w:color="000001"/>
-              <w:right w:val="single" w:sz="2" w:space="0" w:color="000001"/>
-              <w:insideH w:val="single" w:sz="2" w:space="0" w:color="000001"/>
-              <w:insideV w:val="single" w:sz="2" w:space="0" w:color="000001"/>
-            </w:tcBorders>
-            <w:shd w:fill="auto" w:val="clear"/>
-            <w:tcMar>
-              <w:left w:w="45" w:type="dxa"/>
+            <w:tcW w:w="2176" w:type="dxa"/>
+            <w:tcBorders>
+              <w:top w:val="single" w:sz="2" w:space="0" w:color="000001"/>
+              <w:left w:val="single" w:sz="2" w:space="0" w:color="000001"/>
+              <w:bottom w:val="single" w:sz="2" w:space="0" w:color="000001"/>
+              <w:right w:val="single" w:sz="2" w:space="0" w:color="000001"/>
+              <w:insideH w:val="single" w:sz="2" w:space="0" w:color="000001"/>
+              <w:insideV w:val="single" w:sz="2" w:space="0" w:color="000001"/>
+            </w:tcBorders>
+            <w:shd w:fill="auto" w:val="clear"/>
+            <w:tcMar>
+              <w:left w:w="33" w:type="dxa"/>
             </w:tcMar>
           </w:tcPr>
           <w:p>
@@ -291,16 +291,16 @@
         <w:trPr/>
         <w:tc>
           <w:tcPr>
-            <w:tcW w:w="1782" w:type="dxa"/>
-            <w:tcBorders>
-              <w:top w:val="single" w:sz="2" w:space="0" w:color="000001"/>
-              <w:left w:val="single" w:sz="2" w:space="0" w:color="000001"/>
-              <w:bottom w:val="single" w:sz="2" w:space="0" w:color="000001"/>
-              <w:insideH w:val="single" w:sz="2" w:space="0" w:color="000001"/>
-            </w:tcBorders>
-            <w:shd w:fill="auto" w:val="clear"/>
-            <w:tcMar>
-              <w:left w:w="45" w:type="dxa"/>
+            <w:tcW w:w="1778" w:type="dxa"/>
+            <w:tcBorders>
+              <w:top w:val="single" w:sz="2" w:space="0" w:color="000001"/>
+              <w:left w:val="single" w:sz="2" w:space="0" w:color="000001"/>
+              <w:bottom w:val="single" w:sz="2" w:space="0" w:color="000001"/>
+              <w:insideH w:val="single" w:sz="2" w:space="0" w:color="000001"/>
+            </w:tcBorders>
+            <w:shd w:fill="auto" w:val="clear"/>
+            <w:tcMar>
+              <w:left w:w="33" w:type="dxa"/>
             </w:tcMar>
           </w:tcPr>
           <w:p>
@@ -324,16 +324,16 @@
         </w:tc>
         <w:tc>
           <w:tcPr>
-            <w:tcW w:w="1782" w:type="dxa"/>
-            <w:tcBorders>
-              <w:top w:val="single" w:sz="2" w:space="0" w:color="000001"/>
-              <w:left w:val="single" w:sz="2" w:space="0" w:color="000001"/>
-              <w:bottom w:val="single" w:sz="2" w:space="0" w:color="000001"/>
-              <w:insideH w:val="single" w:sz="2" w:space="0" w:color="000001"/>
-            </w:tcBorders>
-            <w:shd w:fill="auto" w:val="clear"/>
-            <w:tcMar>
-              <w:left w:w="45" w:type="dxa"/>
+            <w:tcW w:w="1780" w:type="dxa"/>
+            <w:tcBorders>
+              <w:top w:val="single" w:sz="2" w:space="0" w:color="000001"/>
+              <w:left w:val="single" w:sz="2" w:space="0" w:color="000001"/>
+              <w:bottom w:val="single" w:sz="2" w:space="0" w:color="000001"/>
+              <w:insideH w:val="single" w:sz="2" w:space="0" w:color="000001"/>
+            </w:tcBorders>
+            <w:shd w:fill="auto" w:val="clear"/>
+            <w:tcMar>
+              <w:left w:w="33" w:type="dxa"/>
             </w:tcMar>
           </w:tcPr>
           <w:p>
@@ -349,16 +349,16 @@
         </w:tc>
         <w:tc>
           <w:tcPr>
-            <w:tcW w:w="2221" w:type="dxa"/>
-            <w:tcBorders>
-              <w:top w:val="single" w:sz="2" w:space="0" w:color="000001"/>
-              <w:left w:val="single" w:sz="2" w:space="0" w:color="000001"/>
-              <w:bottom w:val="single" w:sz="2" w:space="0" w:color="000001"/>
-              <w:insideH w:val="single" w:sz="2" w:space="0" w:color="000001"/>
-            </w:tcBorders>
-            <w:shd w:fill="auto" w:val="clear"/>
-            <w:tcMar>
-              <w:left w:w="45" w:type="dxa"/>
+            <w:tcW w:w="2220" w:type="dxa"/>
+            <w:tcBorders>
+              <w:top w:val="single" w:sz="2" w:space="0" w:color="000001"/>
+              <w:left w:val="single" w:sz="2" w:space="0" w:color="000001"/>
+              <w:bottom w:val="single" w:sz="2" w:space="0" w:color="000001"/>
+              <w:insideH w:val="single" w:sz="2" w:space="0" w:color="000001"/>
+            </w:tcBorders>
+            <w:shd w:fill="auto" w:val="clear"/>
+            <w:tcMar>
+              <w:left w:w="33" w:type="dxa"/>
             </w:tcMar>
           </w:tcPr>
           <w:p>
@@ -374,16 +374,16 @@
         </w:tc>
         <w:tc>
           <w:tcPr>
-            <w:tcW w:w="1694" w:type="dxa"/>
-            <w:tcBorders>
-              <w:top w:val="single" w:sz="2" w:space="0" w:color="000001"/>
-              <w:left w:val="single" w:sz="2" w:space="0" w:color="000001"/>
-              <w:bottom w:val="single" w:sz="2" w:space="0" w:color="000001"/>
-              <w:insideH w:val="single" w:sz="2" w:space="0" w:color="000001"/>
-            </w:tcBorders>
-            <w:shd w:fill="auto" w:val="clear"/>
-            <w:tcMar>
-              <w:left w:w="45" w:type="dxa"/>
+            <w:tcW w:w="1691" w:type="dxa"/>
+            <w:tcBorders>
+              <w:top w:val="single" w:sz="2" w:space="0" w:color="000001"/>
+              <w:left w:val="single" w:sz="2" w:space="0" w:color="000001"/>
+              <w:bottom w:val="single" w:sz="2" w:space="0" w:color="000001"/>
+              <w:insideH w:val="single" w:sz="2" w:space="0" w:color="000001"/>
+            </w:tcBorders>
+            <w:shd w:fill="auto" w:val="clear"/>
+            <w:tcMar>
+              <w:left w:w="33" w:type="dxa"/>
             </w:tcMar>
           </w:tcPr>
           <w:p>
@@ -399,18 +399,18 @@
         </w:tc>
         <w:tc>
           <w:tcPr>
-            <w:tcW w:w="2166" w:type="dxa"/>
-            <w:tcBorders>
-              <w:top w:val="single" w:sz="2" w:space="0" w:color="000001"/>
-              <w:left w:val="single" w:sz="2" w:space="0" w:color="000001"/>
-              <w:bottom w:val="single" w:sz="2" w:space="0" w:color="000001"/>
-              <w:right w:val="single" w:sz="2" w:space="0" w:color="000001"/>
-              <w:insideH w:val="single" w:sz="2" w:space="0" w:color="000001"/>
-              <w:insideV w:val="single" w:sz="2" w:space="0" w:color="000001"/>
-            </w:tcBorders>
-            <w:shd w:fill="auto" w:val="clear"/>
-            <w:tcMar>
-              <w:left w:w="45" w:type="dxa"/>
+            <w:tcW w:w="2176" w:type="dxa"/>
+            <w:tcBorders>
+              <w:top w:val="single" w:sz="2" w:space="0" w:color="000001"/>
+              <w:left w:val="single" w:sz="2" w:space="0" w:color="000001"/>
+              <w:bottom w:val="single" w:sz="2" w:space="0" w:color="000001"/>
+              <w:right w:val="single" w:sz="2" w:space="0" w:color="000001"/>
+              <w:insideH w:val="single" w:sz="2" w:space="0" w:color="000001"/>
+              <w:insideV w:val="single" w:sz="2" w:space="0" w:color="000001"/>
+            </w:tcBorders>
+            <w:shd w:fill="auto" w:val="clear"/>
+            <w:tcMar>
+              <w:left w:w="33" w:type="dxa"/>
             </w:tcMar>
           </w:tcPr>
           <w:p>
@@ -429,16 +429,16 @@
         <w:trPr/>
         <w:tc>
           <w:tcPr>
-            <w:tcW w:w="1782" w:type="dxa"/>
-            <w:tcBorders>
-              <w:top w:val="single" w:sz="2" w:space="0" w:color="000001"/>
-              <w:left w:val="single" w:sz="2" w:space="0" w:color="000001"/>
-              <w:bottom w:val="single" w:sz="2" w:space="0" w:color="000001"/>
-              <w:insideH w:val="single" w:sz="2" w:space="0" w:color="000001"/>
-            </w:tcBorders>
-            <w:shd w:fill="auto" w:val="clear"/>
-            <w:tcMar>
-              <w:left w:w="45" w:type="dxa"/>
+            <w:tcW w:w="1778" w:type="dxa"/>
+            <w:tcBorders>
+              <w:top w:val="single" w:sz="2" w:space="0" w:color="000001"/>
+              <w:left w:val="single" w:sz="2" w:space="0" w:color="000001"/>
+              <w:bottom w:val="single" w:sz="2" w:space="0" w:color="000001"/>
+              <w:insideH w:val="single" w:sz="2" w:space="0" w:color="000001"/>
+            </w:tcBorders>
+            <w:shd w:fill="auto" w:val="clear"/>
+            <w:tcMar>
+              <w:left w:w="33" w:type="dxa"/>
             </w:tcMar>
           </w:tcPr>
           <w:p>
@@ -462,16 +462,16 @@
         </w:tc>
         <w:tc>
           <w:tcPr>
-            <w:tcW w:w="1782" w:type="dxa"/>
-            <w:tcBorders>
-              <w:top w:val="single" w:sz="2" w:space="0" w:color="000001"/>
-              <w:left w:val="single" w:sz="2" w:space="0" w:color="000001"/>
-              <w:bottom w:val="single" w:sz="2" w:space="0" w:color="000001"/>
-              <w:insideH w:val="single" w:sz="2" w:space="0" w:color="000001"/>
-            </w:tcBorders>
-            <w:shd w:fill="auto" w:val="clear"/>
-            <w:tcMar>
-              <w:left w:w="45" w:type="dxa"/>
+            <w:tcW w:w="1780" w:type="dxa"/>
+            <w:tcBorders>
+              <w:top w:val="single" w:sz="2" w:space="0" w:color="000001"/>
+              <w:left w:val="single" w:sz="2" w:space="0" w:color="000001"/>
+              <w:bottom w:val="single" w:sz="2" w:space="0" w:color="000001"/>
+              <w:insideH w:val="single" w:sz="2" w:space="0" w:color="000001"/>
+            </w:tcBorders>
+            <w:shd w:fill="auto" w:val="clear"/>
+            <w:tcMar>
+              <w:left w:w="33" w:type="dxa"/>
             </w:tcMar>
           </w:tcPr>
           <w:p>
@@ -487,16 +487,16 @@
         </w:tc>
         <w:tc>
           <w:tcPr>
-            <w:tcW w:w="2221" w:type="dxa"/>
-            <w:tcBorders>
-              <w:top w:val="single" w:sz="2" w:space="0" w:color="000001"/>
-              <w:left w:val="single" w:sz="2" w:space="0" w:color="000001"/>
-              <w:bottom w:val="single" w:sz="2" w:space="0" w:color="000001"/>
-              <w:insideH w:val="single" w:sz="2" w:space="0" w:color="000001"/>
-            </w:tcBorders>
-            <w:shd w:fill="auto" w:val="clear"/>
-            <w:tcMar>
-              <w:left w:w="45" w:type="dxa"/>
+            <w:tcW w:w="2220" w:type="dxa"/>
+            <w:tcBorders>
+              <w:top w:val="single" w:sz="2" w:space="0" w:color="000001"/>
+              <w:left w:val="single" w:sz="2" w:space="0" w:color="000001"/>
+              <w:bottom w:val="single" w:sz="2" w:space="0" w:color="000001"/>
+              <w:insideH w:val="single" w:sz="2" w:space="0" w:color="000001"/>
+            </w:tcBorders>
+            <w:shd w:fill="auto" w:val="clear"/>
+            <w:tcMar>
+              <w:left w:w="33" w:type="dxa"/>
             </w:tcMar>
           </w:tcPr>
           <w:p>
@@ -512,16 +512,16 @@
         </w:tc>
         <w:tc>
           <w:tcPr>
-            <w:tcW w:w="1694" w:type="dxa"/>
-            <w:tcBorders>
-              <w:top w:val="single" w:sz="2" w:space="0" w:color="000001"/>
-              <w:left w:val="single" w:sz="2" w:space="0" w:color="000001"/>
-              <w:bottom w:val="single" w:sz="2" w:space="0" w:color="000001"/>
-              <w:insideH w:val="single" w:sz="2" w:space="0" w:color="000001"/>
-            </w:tcBorders>
-            <w:shd w:fill="auto" w:val="clear"/>
-            <w:tcMar>
-              <w:left w:w="45" w:type="dxa"/>
+            <w:tcW w:w="1691" w:type="dxa"/>
+            <w:tcBorders>
+              <w:top w:val="single" w:sz="2" w:space="0" w:color="000001"/>
+              <w:left w:val="single" w:sz="2" w:space="0" w:color="000001"/>
+              <w:bottom w:val="single" w:sz="2" w:space="0" w:color="000001"/>
+              <w:insideH w:val="single" w:sz="2" w:space="0" w:color="000001"/>
+            </w:tcBorders>
+            <w:shd w:fill="auto" w:val="clear"/>
+            <w:tcMar>
+              <w:left w:w="33" w:type="dxa"/>
             </w:tcMar>
           </w:tcPr>
           <w:p>
@@ -537,18 +537,18 @@
         </w:tc>
         <w:tc>
           <w:tcPr>
-            <w:tcW w:w="2166" w:type="dxa"/>
-            <w:tcBorders>
-              <w:top w:val="single" w:sz="2" w:space="0" w:color="000001"/>
-              <w:left w:val="single" w:sz="2" w:space="0" w:color="000001"/>
-              <w:bottom w:val="single" w:sz="2" w:space="0" w:color="000001"/>
-              <w:right w:val="single" w:sz="2" w:space="0" w:color="000001"/>
-              <w:insideH w:val="single" w:sz="2" w:space="0" w:color="000001"/>
-              <w:insideV w:val="single" w:sz="2" w:space="0" w:color="000001"/>
-            </w:tcBorders>
-            <w:shd w:fill="auto" w:val="clear"/>
-            <w:tcMar>
-              <w:left w:w="45" w:type="dxa"/>
+            <w:tcW w:w="2176" w:type="dxa"/>
+            <w:tcBorders>
+              <w:top w:val="single" w:sz="2" w:space="0" w:color="000001"/>
+              <w:left w:val="single" w:sz="2" w:space="0" w:color="000001"/>
+              <w:bottom w:val="single" w:sz="2" w:space="0" w:color="000001"/>
+              <w:right w:val="single" w:sz="2" w:space="0" w:color="000001"/>
+              <w:insideH w:val="single" w:sz="2" w:space="0" w:color="000001"/>
+              <w:insideV w:val="single" w:sz="2" w:space="0" w:color="000001"/>
+            </w:tcBorders>
+            <w:shd w:fill="auto" w:val="clear"/>
+            <w:tcMar>
+              <w:left w:w="33" w:type="dxa"/>
             </w:tcMar>
           </w:tcPr>
           <w:p>
@@ -567,16 +567,16 @@
         <w:trPr/>
         <w:tc>
           <w:tcPr>
-            <w:tcW w:w="1782" w:type="dxa"/>
-            <w:tcBorders>
-              <w:top w:val="single" w:sz="2" w:space="0" w:color="000001"/>
-              <w:left w:val="single" w:sz="2" w:space="0" w:color="000001"/>
-              <w:bottom w:val="single" w:sz="2" w:space="0" w:color="000001"/>
-              <w:insideH w:val="single" w:sz="2" w:space="0" w:color="000001"/>
-            </w:tcBorders>
-            <w:shd w:fill="auto" w:val="clear"/>
-            <w:tcMar>
-              <w:left w:w="45" w:type="dxa"/>
+            <w:tcW w:w="1778" w:type="dxa"/>
+            <w:tcBorders>
+              <w:top w:val="single" w:sz="2" w:space="0" w:color="000001"/>
+              <w:left w:val="single" w:sz="2" w:space="0" w:color="000001"/>
+              <w:bottom w:val="single" w:sz="2" w:space="0" w:color="000001"/>
+              <w:insideH w:val="single" w:sz="2" w:space="0" w:color="000001"/>
+            </w:tcBorders>
+            <w:shd w:fill="auto" w:val="clear"/>
+            <w:tcMar>
+              <w:left w:w="33" w:type="dxa"/>
             </w:tcMar>
           </w:tcPr>
           <w:p>
@@ -600,16 +600,16 @@
         </w:tc>
         <w:tc>
           <w:tcPr>
-            <w:tcW w:w="1782" w:type="dxa"/>
-            <w:tcBorders>
-              <w:top w:val="single" w:sz="2" w:space="0" w:color="000001"/>
-              <w:left w:val="single" w:sz="2" w:space="0" w:color="000001"/>
-              <w:bottom w:val="single" w:sz="2" w:space="0" w:color="000001"/>
-              <w:insideH w:val="single" w:sz="2" w:space="0" w:color="000001"/>
-            </w:tcBorders>
-            <w:shd w:fill="auto" w:val="clear"/>
-            <w:tcMar>
-              <w:left w:w="45" w:type="dxa"/>
+            <w:tcW w:w="1780" w:type="dxa"/>
+            <w:tcBorders>
+              <w:top w:val="single" w:sz="2" w:space="0" w:color="000001"/>
+              <w:left w:val="single" w:sz="2" w:space="0" w:color="000001"/>
+              <w:bottom w:val="single" w:sz="2" w:space="0" w:color="000001"/>
+              <w:insideH w:val="single" w:sz="2" w:space="0" w:color="000001"/>
+            </w:tcBorders>
+            <w:shd w:fill="auto" w:val="clear"/>
+            <w:tcMar>
+              <w:left w:w="33" w:type="dxa"/>
             </w:tcMar>
           </w:tcPr>
           <w:p>
@@ -625,16 +625,16 @@
         </w:tc>
         <w:tc>
           <w:tcPr>
-            <w:tcW w:w="2221" w:type="dxa"/>
-            <w:tcBorders>
-              <w:top w:val="single" w:sz="2" w:space="0" w:color="000001"/>
-              <w:left w:val="single" w:sz="2" w:space="0" w:color="000001"/>
-              <w:bottom w:val="single" w:sz="2" w:space="0" w:color="000001"/>
-              <w:insideH w:val="single" w:sz="2" w:space="0" w:color="000001"/>
-            </w:tcBorders>
-            <w:shd w:fill="auto" w:val="clear"/>
-            <w:tcMar>
-              <w:left w:w="45" w:type="dxa"/>
+            <w:tcW w:w="2220" w:type="dxa"/>
+            <w:tcBorders>
+              <w:top w:val="single" w:sz="2" w:space="0" w:color="000001"/>
+              <w:left w:val="single" w:sz="2" w:space="0" w:color="000001"/>
+              <w:bottom w:val="single" w:sz="2" w:space="0" w:color="000001"/>
+              <w:insideH w:val="single" w:sz="2" w:space="0" w:color="000001"/>
+            </w:tcBorders>
+            <w:shd w:fill="auto" w:val="clear"/>
+            <w:tcMar>
+              <w:left w:w="33" w:type="dxa"/>
             </w:tcMar>
           </w:tcPr>
           <w:p>
@@ -650,16 +650,16 @@
         </w:tc>
         <w:tc>
           <w:tcPr>
-            <w:tcW w:w="1694" w:type="dxa"/>
-            <w:tcBorders>
-              <w:top w:val="single" w:sz="2" w:space="0" w:color="000001"/>
-              <w:left w:val="single" w:sz="2" w:space="0" w:color="000001"/>
-              <w:bottom w:val="single" w:sz="2" w:space="0" w:color="000001"/>
-              <w:insideH w:val="single" w:sz="2" w:space="0" w:color="000001"/>
-            </w:tcBorders>
-            <w:shd w:fill="auto" w:val="clear"/>
-            <w:tcMar>
-              <w:left w:w="45" w:type="dxa"/>
+            <w:tcW w:w="1691" w:type="dxa"/>
+            <w:tcBorders>
+              <w:top w:val="single" w:sz="2" w:space="0" w:color="000001"/>
+              <w:left w:val="single" w:sz="2" w:space="0" w:color="000001"/>
+              <w:bottom w:val="single" w:sz="2" w:space="0" w:color="000001"/>
+              <w:insideH w:val="single" w:sz="2" w:space="0" w:color="000001"/>
+            </w:tcBorders>
+            <w:shd w:fill="auto" w:val="clear"/>
+            <w:tcMar>
+              <w:left w:w="33" w:type="dxa"/>
             </w:tcMar>
           </w:tcPr>
           <w:p>
@@ -675,18 +675,18 @@
         </w:tc>
         <w:tc>
           <w:tcPr>
-            <w:tcW w:w="2166" w:type="dxa"/>
-            <w:tcBorders>
-              <w:top w:val="single" w:sz="2" w:space="0" w:color="000001"/>
-              <w:left w:val="single" w:sz="2" w:space="0" w:color="000001"/>
-              <w:bottom w:val="single" w:sz="2" w:space="0" w:color="000001"/>
-              <w:right w:val="single" w:sz="2" w:space="0" w:color="000001"/>
-              <w:insideH w:val="single" w:sz="2" w:space="0" w:color="000001"/>
-              <w:insideV w:val="single" w:sz="2" w:space="0" w:color="000001"/>
-            </w:tcBorders>
-            <w:shd w:fill="auto" w:val="clear"/>
-            <w:tcMar>
-              <w:left w:w="45" w:type="dxa"/>
+            <w:tcW w:w="2176" w:type="dxa"/>
+            <w:tcBorders>
+              <w:top w:val="single" w:sz="2" w:space="0" w:color="000001"/>
+              <w:left w:val="single" w:sz="2" w:space="0" w:color="000001"/>
+              <w:bottom w:val="single" w:sz="2" w:space="0" w:color="000001"/>
+              <w:right w:val="single" w:sz="2" w:space="0" w:color="000001"/>
+              <w:insideH w:val="single" w:sz="2" w:space="0" w:color="000001"/>
+              <w:insideV w:val="single" w:sz="2" w:space="0" w:color="000001"/>
+            </w:tcBorders>
+            <w:shd w:fill="auto" w:val="clear"/>
+            <w:tcMar>
+              <w:left w:w="33" w:type="dxa"/>
             </w:tcMar>
           </w:tcPr>
           <w:p>
@@ -734,7 +734,7 @@
       <w:tblPr>
         <w:tblW w:w="9638" w:type="dxa"/>
         <w:jc w:val="left"/>
-        <w:tblInd w:w="47" w:type="dxa"/>
+        <w:tblInd w:w="38" w:type="dxa"/>
         <w:tblBorders>
           <w:top w:val="single" w:sz="2" w:space="0" w:color="000001"/>
           <w:left w:val="single" w:sz="2" w:space="0" w:color="000001"/>
@@ -743,16 +743,17 @@
         </w:tblBorders>
         <w:tblCellMar>
           <w:top w:w="55" w:type="dxa"/>
-          <w:left w:w="45" w:type="dxa"/>
+          <w:left w:w="33" w:type="dxa"/>
           <w:bottom w:w="55" w:type="dxa"/>
           <w:right w:w="55" w:type="dxa"/>
         </w:tblCellMar>
       </w:tblPr>
       <w:tblGrid>
-        <w:gridCol w:w="2409"/>
-        <w:gridCol w:w="2409"/>
-        <w:gridCol w:w="2404"/>
-        <w:gridCol w:w="2415"/>
+        <w:gridCol w:w="1927"/>
+        <w:gridCol w:w="1927"/>
+        <w:gridCol w:w="1917"/>
+        <w:gridCol w:w="1937"/>
+        <w:gridCol w:w="1927"/>
       </w:tblGrid>
       <w:tr>
         <w:trPr/>
@@ -768,7 +769,7 @@
             </w:tcBorders>
             <w:shd w:fill="auto" w:val="clear"/>
             <w:tcMar>
-              <w:left w:w="45" w:type="dxa"/>
+              <w:left w:w="33" w:type="dxa"/>
             </w:tcMar>
           </w:tcPr>
           <w:p>
@@ -805,16 +806,16 @@
             </w:tcBorders>
             <w:shd w:fill="auto" w:val="clear"/>
             <w:tcMar>
-              <w:left w:w="45" w:type="dxa"/>
-            </w:tcMar>
-          </w:tcPr>
-          <w:p>
-            <w:pPr>
-              <w:pStyle w:val="Obsahtabulky"/>
-            </w:pPr>
-            <w:r>
-              <w:rPr/>
-              <w:t xml:space="preserve">Type of thing</w:t>
+              <w:left w:w="33" w:type="dxa"/>
+            </w:tcMar>
+          </w:tcPr>
+          <w:p>
+            <w:pPr>
+              <w:pStyle w:val="Obsahtabulky"/>
+            </w:pPr>
+            <w:r>
+              <w:rPr/>
+              <w:t>Type of thing</w:t>
             </w:r>
             <w:r/>
           </w:p>
@@ -834,46 +835,33 @@
             </w:tcBorders>
             <w:shd w:fill="auto" w:val="clear"/>
             <w:tcMar>
-              <w:left w:w="45" w:type="dxa"/>
-            </w:tcMar>
-          </w:tcPr>
-          <w:p>
-            <w:pPr>
-              <w:pStyle w:val="Obsahtabulky"/>
-            </w:pPr>
-            <w:r>
-              <w:rPr/>
-            </w:r>
-            <w:r/>
-          </w:p>
-        </w:tc>
-        <w:tc>
-          <w:tcPr>
-            <w:tcW w:w="2409" w:type="dxa"/>
-            <w:tcBorders>
-              <w:top w:val="single" w:sz="2" w:space="0" w:color="000001"/>
-              <w:left w:val="single" w:sz="2" w:space="0" w:color="000001"/>
-              <w:bottom w:val="single" w:sz="2" w:space="0" w:color="000001"/>
-              <w:insideH w:val="single" w:sz="2" w:space="0" w:color="000001"/>
-            </w:tcBorders>
-            <w:shd w:fill="auto" w:val="clear"/>
-            <w:tcMar>
-              <w:left w:w="45" w:type="dxa"/>
-            </w:tcMar>
-          </w:tcPr>
-        </w:tc>
-        <w:tc>
-          <w:tcPr>
-            <w:tcW w:w="2404" w:type="dxa"/>
-            <w:tcBorders>
-              <w:top w:val="single" w:sz="2" w:space="0" w:color="000001"/>
-              <w:left w:val="single" w:sz="2" w:space="0" w:color="000001"/>
-              <w:bottom w:val="single" w:sz="2" w:space="0" w:color="000001"/>
-              <w:insideH w:val="single" w:sz="2" w:space="0" w:color="000001"/>
-            </w:tcBorders>
-            <w:shd w:fill="auto" w:val="clear"/>
-            <w:tcMar>
-              <w:left w:w="45" w:type="dxa"/>
+              <w:left w:w="33" w:type="dxa"/>
+            </w:tcMar>
+          </w:tcPr>
+          <w:p>
+            <w:pPr>
+              <w:pStyle w:val="Obsahtabulky"/>
+            </w:pPr>
+            <w:r>
+              <w:rPr/>
+            </w:r>
+            <w:r/>
+          </w:p>
+        </w:tc>
+        <w:tc>
+          <w:tcPr>
+            <w:tcW w:w="2397" w:type="dxa"/>
+            <w:tcBorders>
+              <w:top w:val="single" w:sz="2" w:space="0" w:color="000001"/>
+              <w:left w:val="single" w:sz="2" w:space="0" w:color="000001"/>
+              <w:bottom w:val="single" w:sz="2" w:space="0" w:color="000001"/>
+              <w:right w:val="single" w:sz="2" w:space="0" w:color="000001"/>
+              <w:insideH w:val="single" w:sz="2" w:space="0" w:color="000001"/>
+              <w:insideV w:val="single" w:sz="2" w:space="0" w:color="000001"/>
+            </w:tcBorders>
+            <w:shd w:fill="auto" w:val="clear"/>
+            <w:tcMar>
+              <w:left w:w="33" w:type="dxa"/>
             </w:tcMar>
           </w:tcPr>
           <w:p>
@@ -897,33 +885,18 @@
         </w:tc>
         <w:tc>
           <w:tcPr>
-            <w:tcW w:w="2415" w:type="dxa"/>
-            <w:tcBorders>
-              <w:top w:val="single" w:sz="2" w:space="0" w:color="000001"/>
-              <w:left w:val="single" w:sz="2" w:space="0" w:color="000001"/>
-              <w:bottom w:val="single" w:sz="2" w:space="0" w:color="000001"/>
-              <w:right w:val="single" w:sz="2" w:space="0" w:color="000001"/>
-              <w:insideH w:val="single" w:sz="2" w:space="0" w:color="000001"/>
-              <w:insideV w:val="single" w:sz="2" w:space="0" w:color="000001"/>
-            </w:tcBorders>
-            <w:shd w:fill="auto" w:val="clear"/>
-            <w:tcMar>
-              <w:left w:w="45" w:type="dxa"/>
-            </w:tcMar>
-          </w:tcPr>
-        </w:tc>
-        <w:tc>
-          <w:tcPr>
-            <w:tcW w:w="2404" w:type="dxa"/>
-            <w:tcBorders>
-              <w:top w:val="single" w:sz="2" w:space="0" w:color="000001"/>
-              <w:left w:val="single" w:sz="2" w:space="0" w:color="000001"/>
-              <w:bottom w:val="single" w:sz="2" w:space="0" w:color="000001"/>
-              <w:insideH w:val="single" w:sz="2" w:space="0" w:color="000001"/>
-            </w:tcBorders>
-            <w:shd w:fill="auto" w:val="clear"/>
-            <w:tcMar>
-              <w:left w:w="45" w:type="dxa"/>
+            <w:tcW w:w="2397" w:type="dxa"/>
+            <w:tcBorders>
+              <w:top w:val="single" w:sz="2" w:space="0" w:color="000001"/>
+              <w:left w:val="single" w:sz="2" w:space="0" w:color="000001"/>
+              <w:bottom w:val="single" w:sz="2" w:space="0" w:color="000001"/>
+              <w:right w:val="single" w:sz="2" w:space="0" w:color="000001"/>
+              <w:insideH w:val="single" w:sz="2" w:space="0" w:color="000001"/>
+              <w:insideV w:val="single" w:sz="2" w:space="0" w:color="000001"/>
+            </w:tcBorders>
+            <w:shd w:fill="auto" w:val="clear"/>
+            <w:tcMar>
+              <w:left w:w="33" w:type="dxa"/>
             </w:tcMar>
           </w:tcPr>
           <w:p>
@@ -947,33 +920,18 @@
         </w:tc>
         <w:tc>
           <w:tcPr>
-            <w:tcW w:w="2415" w:type="dxa"/>
-            <w:tcBorders>
-              <w:top w:val="single" w:sz="2" w:space="0" w:color="000001"/>
-              <w:left w:val="single" w:sz="2" w:space="0" w:color="000001"/>
-              <w:bottom w:val="single" w:sz="2" w:space="0" w:color="000001"/>
-              <w:right w:val="single" w:sz="2" w:space="0" w:color="000001"/>
-              <w:insideH w:val="single" w:sz="2" w:space="0" w:color="000001"/>
-              <w:insideV w:val="single" w:sz="2" w:space="0" w:color="000001"/>
-            </w:tcBorders>
-            <w:shd w:fill="auto" w:val="clear"/>
-            <w:tcMar>
-              <w:left w:w="45" w:type="dxa"/>
-            </w:tcMar>
-          </w:tcPr>
-        </w:tc>
-        <w:tc>
-          <w:tcPr>
-            <w:tcW w:w="2404" w:type="dxa"/>
-            <w:tcBorders>
-              <w:top w:val="single" w:sz="2" w:space="0" w:color="000001"/>
-              <w:left w:val="single" w:sz="2" w:space="0" w:color="000001"/>
-              <w:bottom w:val="single" w:sz="2" w:space="0" w:color="000001"/>
-              <w:insideH w:val="single" w:sz="2" w:space="0" w:color="000001"/>
-            </w:tcBorders>
-            <w:shd w:fill="auto" w:val="clear"/>
-            <w:tcMar>
-              <w:left w:w="45" w:type="dxa"/>
+            <w:tcW w:w="2397" w:type="dxa"/>
+            <w:tcBorders>
+              <w:top w:val="single" w:sz="2" w:space="0" w:color="000001"/>
+              <w:left w:val="single" w:sz="2" w:space="0" w:color="000001"/>
+              <w:bottom w:val="single" w:sz="2" w:space="0" w:color="000001"/>
+              <w:right w:val="single" w:sz="2" w:space="0" w:color="000001"/>
+              <w:insideH w:val="single" w:sz="2" w:space="0" w:color="000001"/>
+              <w:insideV w:val="single" w:sz="2" w:space="0" w:color="000001"/>
+            </w:tcBorders>
+            <w:shd w:fill="auto" w:val="clear"/>
+            <w:tcMar>
+              <w:left w:w="33" w:type="dxa"/>
             </w:tcMar>
           </w:tcPr>
           <w:p>
@@ -997,33 +955,18 @@
         </w:tc>
         <w:tc>
           <w:tcPr>
-            <w:tcW w:w="2415" w:type="dxa"/>
-            <w:tcBorders>
-              <w:top w:val="single" w:sz="2" w:space="0" w:color="000001"/>
-              <w:left w:val="single" w:sz="2" w:space="0" w:color="000001"/>
-              <w:bottom w:val="single" w:sz="2" w:space="0" w:color="000001"/>
-              <w:right w:val="single" w:sz="2" w:space="0" w:color="000001"/>
-              <w:insideH w:val="single" w:sz="2" w:space="0" w:color="000001"/>
-              <w:insideV w:val="single" w:sz="2" w:space="0" w:color="000001"/>
-            </w:tcBorders>
-            <w:shd w:fill="auto" w:val="clear"/>
-            <w:tcMar>
-              <w:left w:w="45" w:type="dxa"/>
-            </w:tcMar>
-          </w:tcPr>
-        </w:tc>
-        <w:tc>
-          <w:tcPr>
-            <w:tcW w:w="2404" w:type="dxa"/>
-            <w:tcBorders>
-              <w:top w:val="single" w:sz="2" w:space="0" w:color="000001"/>
-              <w:left w:val="single" w:sz="2" w:space="0" w:color="000001"/>
-              <w:bottom w:val="single" w:sz="2" w:space="0" w:color="000001"/>
-              <w:insideH w:val="single" w:sz="2" w:space="0" w:color="000001"/>
-            </w:tcBorders>
-            <w:shd w:fill="auto" w:val="clear"/>
-            <w:tcMar>
-              <w:left w:w="45" w:type="dxa"/>
+            <w:tcW w:w="2397" w:type="dxa"/>
+            <w:tcBorders>
+              <w:top w:val="single" w:sz="2" w:space="0" w:color="000001"/>
+              <w:left w:val="single" w:sz="2" w:space="0" w:color="000001"/>
+              <w:bottom w:val="single" w:sz="2" w:space="0" w:color="000001"/>
+              <w:right w:val="single" w:sz="2" w:space="0" w:color="000001"/>
+              <w:insideH w:val="single" w:sz="2" w:space="0" w:color="000001"/>
+              <w:insideV w:val="single" w:sz="2" w:space="0" w:color="000001"/>
+            </w:tcBorders>
+            <w:shd w:fill="auto" w:val="clear"/>
+            <w:tcMar>
+              <w:left w:w="33" w:type="dxa"/>
             </w:tcMar>
           </w:tcPr>
           <w:p>
@@ -1044,23 +987,6 @@
             </w:r>
             <w:r/>
           </w:p>
-        </w:tc>
-        <w:tc>
-          <w:tcPr>
-            <w:tcW w:w="2415" w:type="dxa"/>
-            <w:tcBorders>
-              <w:top w:val="single" w:sz="2" w:space="0" w:color="000001"/>
-              <w:left w:val="single" w:sz="2" w:space="0" w:color="000001"/>
-              <w:bottom w:val="single" w:sz="2" w:space="0" w:color="000001"/>
-              <w:right w:val="single" w:sz="2" w:space="0" w:color="000001"/>
-              <w:insideH w:val="single" w:sz="2" w:space="0" w:color="000001"/>
-              <w:insideV w:val="single" w:sz="2" w:space="0" w:color="000001"/>
-            </w:tcBorders>
-            <w:shd w:fill="auto" w:val="clear"/>
-            <w:tcMar>
-              <w:left w:w="45" w:type="dxa"/>
-            </w:tcMar>
-          </w:tcPr>
         </w:tc>
       </w:tr>
       <w:tr>
@@ -1076,7 +1002,7 @@
             </w:tcBorders>
             <w:shd w:fill="auto" w:val="clear"/>
             <w:tcMar>
-              <w:left w:w="45" w:type="dxa"/>
+              <w:left w:w="33" w:type="dxa"/>
             </w:tcMar>
           </w:tcPr>
           <w:p>
@@ -1106,31 +1032,18 @@
         </w:tc>
         <w:tc>
           <w:tcPr>
-            <w:tcW w:w="2409" w:type="dxa"/>
-            <w:tcBorders>
-              <w:top w:val="single" w:sz="2" w:space="0" w:color="000001"/>
-              <w:left w:val="single" w:sz="2" w:space="0" w:color="000001"/>
-              <w:bottom w:val="single" w:sz="2" w:space="0" w:color="000001"/>
-              <w:insideH w:val="single" w:sz="2" w:space="0" w:color="000001"/>
-            </w:tcBorders>
-            <w:shd w:fill="auto" w:val="clear"/>
-            <w:tcMar>
-              <w:left w:w="45" w:type="dxa"/>
-            </w:tcMar>
-          </w:tcPr>
-        </w:tc>
-        <w:tc>
-          <w:tcPr>
-            <w:tcW w:w="2404" w:type="dxa"/>
-            <w:tcBorders>
-              <w:top w:val="single" w:sz="2" w:space="0" w:color="000001"/>
-              <w:left w:val="single" w:sz="2" w:space="0" w:color="000001"/>
-              <w:bottom w:val="single" w:sz="2" w:space="0" w:color="000001"/>
-              <w:insideH w:val="single" w:sz="2" w:space="0" w:color="000001"/>
-            </w:tcBorders>
-            <w:shd w:fill="auto" w:val="clear"/>
-            <w:tcMar>
-              <w:left w:w="45" w:type="dxa"/>
+            <w:tcW w:w="2397" w:type="dxa"/>
+            <w:tcBorders>
+              <w:top w:val="single" w:sz="2" w:space="0" w:color="000001"/>
+              <w:left w:val="single" w:sz="2" w:space="0" w:color="000001"/>
+              <w:bottom w:val="single" w:sz="2" w:space="0" w:color="000001"/>
+              <w:right w:val="single" w:sz="2" w:space="0" w:color="000001"/>
+              <w:insideH w:val="single" w:sz="2" w:space="0" w:color="000001"/>
+              <w:insideV w:val="single" w:sz="2" w:space="0" w:color="000001"/>
+            </w:tcBorders>
+            <w:shd w:fill="auto" w:val="clear"/>
+            <w:tcMar>
+              <w:left w:w="33" w:type="dxa"/>
             </w:tcMar>
           </w:tcPr>
           <w:p>
@@ -1146,33 +1059,18 @@
         </w:tc>
         <w:tc>
           <w:tcPr>
-            <w:tcW w:w="2415" w:type="dxa"/>
-            <w:tcBorders>
-              <w:top w:val="single" w:sz="2" w:space="0" w:color="000001"/>
-              <w:left w:val="single" w:sz="2" w:space="0" w:color="000001"/>
-              <w:bottom w:val="single" w:sz="2" w:space="0" w:color="000001"/>
-              <w:right w:val="single" w:sz="2" w:space="0" w:color="000001"/>
-              <w:insideH w:val="single" w:sz="2" w:space="0" w:color="000001"/>
-              <w:insideV w:val="single" w:sz="2" w:space="0" w:color="000001"/>
-            </w:tcBorders>
-            <w:shd w:fill="auto" w:val="clear"/>
-            <w:tcMar>
-              <w:left w:w="45" w:type="dxa"/>
-            </w:tcMar>
-          </w:tcPr>
-        </w:tc>
-        <w:tc>
-          <w:tcPr>
-            <w:tcW w:w="2404" w:type="dxa"/>
-            <w:tcBorders>
-              <w:top w:val="single" w:sz="2" w:space="0" w:color="000001"/>
-              <w:left w:val="single" w:sz="2" w:space="0" w:color="000001"/>
-              <w:bottom w:val="single" w:sz="2" w:space="0" w:color="000001"/>
-              <w:insideH w:val="single" w:sz="2" w:space="0" w:color="000001"/>
-            </w:tcBorders>
-            <w:shd w:fill="auto" w:val="clear"/>
-            <w:tcMar>
-              <w:left w:w="45" w:type="dxa"/>
+            <w:tcW w:w="2397" w:type="dxa"/>
+            <w:tcBorders>
+              <w:top w:val="single" w:sz="2" w:space="0" w:color="000001"/>
+              <w:left w:val="single" w:sz="2" w:space="0" w:color="000001"/>
+              <w:bottom w:val="single" w:sz="2" w:space="0" w:color="000001"/>
+              <w:right w:val="single" w:sz="2" w:space="0" w:color="000001"/>
+              <w:insideH w:val="single" w:sz="2" w:space="0" w:color="000001"/>
+              <w:insideV w:val="single" w:sz="2" w:space="0" w:color="000001"/>
+            </w:tcBorders>
+            <w:shd w:fill="auto" w:val="clear"/>
+            <w:tcMar>
+              <w:left w:w="33" w:type="dxa"/>
             </w:tcMar>
           </w:tcPr>
           <w:p>
@@ -1188,33 +1086,18 @@
         </w:tc>
         <w:tc>
           <w:tcPr>
-            <w:tcW w:w="2415" w:type="dxa"/>
-            <w:tcBorders>
-              <w:top w:val="single" w:sz="2" w:space="0" w:color="000001"/>
-              <w:left w:val="single" w:sz="2" w:space="0" w:color="000001"/>
-              <w:bottom w:val="single" w:sz="2" w:space="0" w:color="000001"/>
-              <w:right w:val="single" w:sz="2" w:space="0" w:color="000001"/>
-              <w:insideH w:val="single" w:sz="2" w:space="0" w:color="000001"/>
-              <w:insideV w:val="single" w:sz="2" w:space="0" w:color="000001"/>
-            </w:tcBorders>
-            <w:shd w:fill="auto" w:val="clear"/>
-            <w:tcMar>
-              <w:left w:w="45" w:type="dxa"/>
-            </w:tcMar>
-          </w:tcPr>
-        </w:tc>
-        <w:tc>
-          <w:tcPr>
-            <w:tcW w:w="2404" w:type="dxa"/>
-            <w:tcBorders>
-              <w:top w:val="single" w:sz="2" w:space="0" w:color="000001"/>
-              <w:left w:val="single" w:sz="2" w:space="0" w:color="000001"/>
-              <w:bottom w:val="single" w:sz="2" w:space="0" w:color="000001"/>
-              <w:insideH w:val="single" w:sz="2" w:space="0" w:color="000001"/>
-            </w:tcBorders>
-            <w:shd w:fill="auto" w:val="clear"/>
-            <w:tcMar>
-              <w:left w:w="45" w:type="dxa"/>
+            <w:tcW w:w="2397" w:type="dxa"/>
+            <w:tcBorders>
+              <w:top w:val="single" w:sz="2" w:space="0" w:color="000001"/>
+              <w:left w:val="single" w:sz="2" w:space="0" w:color="000001"/>
+              <w:bottom w:val="single" w:sz="2" w:space="0" w:color="000001"/>
+              <w:right w:val="single" w:sz="2" w:space="0" w:color="000001"/>
+              <w:insideH w:val="single" w:sz="2" w:space="0" w:color="000001"/>
+              <w:insideV w:val="single" w:sz="2" w:space="0" w:color="000001"/>
+            </w:tcBorders>
+            <w:shd w:fill="auto" w:val="clear"/>
+            <w:tcMar>
+              <w:left w:w="33" w:type="dxa"/>
             </w:tcMar>
           </w:tcPr>
           <w:p>
@@ -1230,33 +1113,18 @@
         </w:tc>
         <w:tc>
           <w:tcPr>
-            <w:tcW w:w="2415" w:type="dxa"/>
-            <w:tcBorders>
-              <w:top w:val="single" w:sz="2" w:space="0" w:color="000001"/>
-              <w:left w:val="single" w:sz="2" w:space="0" w:color="000001"/>
-              <w:bottom w:val="single" w:sz="2" w:space="0" w:color="000001"/>
-              <w:right w:val="single" w:sz="2" w:space="0" w:color="000001"/>
-              <w:insideH w:val="single" w:sz="2" w:space="0" w:color="000001"/>
-              <w:insideV w:val="single" w:sz="2" w:space="0" w:color="000001"/>
-            </w:tcBorders>
-            <w:shd w:fill="auto" w:val="clear"/>
-            <w:tcMar>
-              <w:left w:w="45" w:type="dxa"/>
-            </w:tcMar>
-          </w:tcPr>
-        </w:tc>
-        <w:tc>
-          <w:tcPr>
-            <w:tcW w:w="2404" w:type="dxa"/>
-            <w:tcBorders>
-              <w:top w:val="single" w:sz="2" w:space="0" w:color="000001"/>
-              <w:left w:val="single" w:sz="2" w:space="0" w:color="000001"/>
-              <w:bottom w:val="single" w:sz="2" w:space="0" w:color="000001"/>
-              <w:insideH w:val="single" w:sz="2" w:space="0" w:color="000001"/>
-            </w:tcBorders>
-            <w:shd w:fill="auto" w:val="clear"/>
-            <w:tcMar>
-              <w:left w:w="45" w:type="dxa"/>
+            <w:tcW w:w="2397" w:type="dxa"/>
+            <w:tcBorders>
+              <w:top w:val="single" w:sz="2" w:space="0" w:color="000001"/>
+              <w:left w:val="single" w:sz="2" w:space="0" w:color="000001"/>
+              <w:bottom w:val="single" w:sz="2" w:space="0" w:color="000001"/>
+              <w:right w:val="single" w:sz="2" w:space="0" w:color="000001"/>
+              <w:insideH w:val="single" w:sz="2" w:space="0" w:color="000001"/>
+              <w:insideV w:val="single" w:sz="2" w:space="0" w:color="000001"/>
+            </w:tcBorders>
+            <w:shd w:fill="auto" w:val="clear"/>
+            <w:tcMar>
+              <w:left w:w="33" w:type="dxa"/>
             </w:tcMar>
           </w:tcPr>
           <w:p>
@@ -1269,23 +1137,6 @@
             </w:r>
             <w:r/>
           </w:p>
-        </w:tc>
-        <w:tc>
-          <w:tcPr>
-            <w:tcW w:w="2415" w:type="dxa"/>
-            <w:tcBorders>
-              <w:top w:val="single" w:sz="2" w:space="0" w:color="000001"/>
-              <w:left w:val="single" w:sz="2" w:space="0" w:color="000001"/>
-              <w:bottom w:val="single" w:sz="2" w:space="0" w:color="000001"/>
-              <w:right w:val="single" w:sz="2" w:space="0" w:color="000001"/>
-              <w:insideH w:val="single" w:sz="2" w:space="0" w:color="000001"/>
-              <w:insideV w:val="single" w:sz="2" w:space="0" w:color="000001"/>
-            </w:tcBorders>
-            <w:shd w:fill="auto" w:val="clear"/>
-            <w:tcMar>
-              <w:left w:w="45" w:type="dxa"/>
-            </w:tcMar>
-          </w:tcPr>
         </w:tc>
       </w:tr>
       <w:tr>
@@ -1301,7 +1152,7 @@
             </w:tcBorders>
             <w:shd w:fill="auto" w:val="clear"/>
             <w:tcMar>
-              <w:left w:w="45" w:type="dxa"/>
+              <w:left w:w="33" w:type="dxa"/>
             </w:tcMar>
           </w:tcPr>
           <w:p>
@@ -1331,31 +1182,18 @@
         </w:tc>
         <w:tc>
           <w:tcPr>
-            <w:tcW w:w="2409" w:type="dxa"/>
-            <w:tcBorders>
-              <w:top w:val="single" w:sz="2" w:space="0" w:color="000001"/>
-              <w:left w:val="single" w:sz="2" w:space="0" w:color="000001"/>
-              <w:bottom w:val="single" w:sz="2" w:space="0" w:color="000001"/>
-              <w:insideH w:val="single" w:sz="2" w:space="0" w:color="000001"/>
-            </w:tcBorders>
-            <w:shd w:fill="auto" w:val="clear"/>
-            <w:tcMar>
-              <w:left w:w="45" w:type="dxa"/>
-            </w:tcMar>
-          </w:tcPr>
-        </w:tc>
-        <w:tc>
-          <w:tcPr>
-            <w:tcW w:w="2404" w:type="dxa"/>
-            <w:tcBorders>
-              <w:top w:val="single" w:sz="2" w:space="0" w:color="000001"/>
-              <w:left w:val="single" w:sz="2" w:space="0" w:color="000001"/>
-              <w:bottom w:val="single" w:sz="2" w:space="0" w:color="000001"/>
-              <w:insideH w:val="single" w:sz="2" w:space="0" w:color="000001"/>
-            </w:tcBorders>
-            <w:shd w:fill="auto" w:val="clear"/>
-            <w:tcMar>
-              <w:left w:w="45" w:type="dxa"/>
+            <w:tcW w:w="2397" w:type="dxa"/>
+            <w:tcBorders>
+              <w:top w:val="single" w:sz="2" w:space="0" w:color="000001"/>
+              <w:left w:val="single" w:sz="2" w:space="0" w:color="000001"/>
+              <w:bottom w:val="single" w:sz="2" w:space="0" w:color="000001"/>
+              <w:right w:val="single" w:sz="2" w:space="0" w:color="000001"/>
+              <w:insideH w:val="single" w:sz="2" w:space="0" w:color="000001"/>
+              <w:insideV w:val="single" w:sz="2" w:space="0" w:color="000001"/>
+            </w:tcBorders>
+            <w:shd w:fill="auto" w:val="clear"/>
+            <w:tcMar>
+              <w:left w:w="33" w:type="dxa"/>
             </w:tcMar>
           </w:tcPr>
           <w:p>
@@ -1371,33 +1209,18 @@
         </w:tc>
         <w:tc>
           <w:tcPr>
-            <w:tcW w:w="2415" w:type="dxa"/>
-            <w:tcBorders>
-              <w:top w:val="single" w:sz="2" w:space="0" w:color="000001"/>
-              <w:left w:val="single" w:sz="2" w:space="0" w:color="000001"/>
-              <w:bottom w:val="single" w:sz="2" w:space="0" w:color="000001"/>
-              <w:right w:val="single" w:sz="2" w:space="0" w:color="000001"/>
-              <w:insideH w:val="single" w:sz="2" w:space="0" w:color="000001"/>
-              <w:insideV w:val="single" w:sz="2" w:space="0" w:color="000001"/>
-            </w:tcBorders>
-            <w:shd w:fill="auto" w:val="clear"/>
-            <w:tcMar>
-              <w:left w:w="45" w:type="dxa"/>
-            </w:tcMar>
-          </w:tcPr>
-        </w:tc>
-        <w:tc>
-          <w:tcPr>
-            <w:tcW w:w="2404" w:type="dxa"/>
-            <w:tcBorders>
-              <w:top w:val="single" w:sz="2" w:space="0" w:color="000001"/>
-              <w:left w:val="single" w:sz="2" w:space="0" w:color="000001"/>
-              <w:bottom w:val="single" w:sz="2" w:space="0" w:color="000001"/>
-              <w:insideH w:val="single" w:sz="2" w:space="0" w:color="000001"/>
-            </w:tcBorders>
-            <w:shd w:fill="auto" w:val="clear"/>
-            <w:tcMar>
-              <w:left w:w="45" w:type="dxa"/>
+            <w:tcW w:w="2397" w:type="dxa"/>
+            <w:tcBorders>
+              <w:top w:val="single" w:sz="2" w:space="0" w:color="000001"/>
+              <w:left w:val="single" w:sz="2" w:space="0" w:color="000001"/>
+              <w:bottom w:val="single" w:sz="2" w:space="0" w:color="000001"/>
+              <w:right w:val="single" w:sz="2" w:space="0" w:color="000001"/>
+              <w:insideH w:val="single" w:sz="2" w:space="0" w:color="000001"/>
+              <w:insideV w:val="single" w:sz="2" w:space="0" w:color="000001"/>
+            </w:tcBorders>
+            <w:shd w:fill="auto" w:val="clear"/>
+            <w:tcMar>
+              <w:left w:w="33" w:type="dxa"/>
             </w:tcMar>
           </w:tcPr>
           <w:p>
@@ -1413,33 +1236,18 @@
         </w:tc>
         <w:tc>
           <w:tcPr>
-            <w:tcW w:w="2415" w:type="dxa"/>
-            <w:tcBorders>
-              <w:top w:val="single" w:sz="2" w:space="0" w:color="000001"/>
-              <w:left w:val="single" w:sz="2" w:space="0" w:color="000001"/>
-              <w:bottom w:val="single" w:sz="2" w:space="0" w:color="000001"/>
-              <w:right w:val="single" w:sz="2" w:space="0" w:color="000001"/>
-              <w:insideH w:val="single" w:sz="2" w:space="0" w:color="000001"/>
-              <w:insideV w:val="single" w:sz="2" w:space="0" w:color="000001"/>
-            </w:tcBorders>
-            <w:shd w:fill="auto" w:val="clear"/>
-            <w:tcMar>
-              <w:left w:w="45" w:type="dxa"/>
-            </w:tcMar>
-          </w:tcPr>
-        </w:tc>
-        <w:tc>
-          <w:tcPr>
-            <w:tcW w:w="2404" w:type="dxa"/>
-            <w:tcBorders>
-              <w:top w:val="single" w:sz="2" w:space="0" w:color="000001"/>
-              <w:left w:val="single" w:sz="2" w:space="0" w:color="000001"/>
-              <w:bottom w:val="single" w:sz="2" w:space="0" w:color="000001"/>
-              <w:insideH w:val="single" w:sz="2" w:space="0" w:color="000001"/>
-            </w:tcBorders>
-            <w:shd w:fill="auto" w:val="clear"/>
-            <w:tcMar>
-              <w:left w:w="45" w:type="dxa"/>
+            <w:tcW w:w="2397" w:type="dxa"/>
+            <w:tcBorders>
+              <w:top w:val="single" w:sz="2" w:space="0" w:color="000001"/>
+              <w:left w:val="single" w:sz="2" w:space="0" w:color="000001"/>
+              <w:bottom w:val="single" w:sz="2" w:space="0" w:color="000001"/>
+              <w:right w:val="single" w:sz="2" w:space="0" w:color="000001"/>
+              <w:insideH w:val="single" w:sz="2" w:space="0" w:color="000001"/>
+              <w:insideV w:val="single" w:sz="2" w:space="0" w:color="000001"/>
+            </w:tcBorders>
+            <w:shd w:fill="auto" w:val="clear"/>
+            <w:tcMar>
+              <w:left w:w="33" w:type="dxa"/>
             </w:tcMar>
           </w:tcPr>
           <w:p>
@@ -1455,33 +1263,18 @@
         </w:tc>
         <w:tc>
           <w:tcPr>
-            <w:tcW w:w="2415" w:type="dxa"/>
-            <w:tcBorders>
-              <w:top w:val="single" w:sz="2" w:space="0" w:color="000001"/>
-              <w:left w:val="single" w:sz="2" w:space="0" w:color="000001"/>
-              <w:bottom w:val="single" w:sz="2" w:space="0" w:color="000001"/>
-              <w:right w:val="single" w:sz="2" w:space="0" w:color="000001"/>
-              <w:insideH w:val="single" w:sz="2" w:space="0" w:color="000001"/>
-              <w:insideV w:val="single" w:sz="2" w:space="0" w:color="000001"/>
-            </w:tcBorders>
-            <w:shd w:fill="auto" w:val="clear"/>
-            <w:tcMar>
-              <w:left w:w="45" w:type="dxa"/>
-            </w:tcMar>
-          </w:tcPr>
-        </w:tc>
-        <w:tc>
-          <w:tcPr>
-            <w:tcW w:w="2404" w:type="dxa"/>
-            <w:tcBorders>
-              <w:top w:val="single" w:sz="2" w:space="0" w:color="000001"/>
-              <w:left w:val="single" w:sz="2" w:space="0" w:color="000001"/>
-              <w:bottom w:val="single" w:sz="2" w:space="0" w:color="000001"/>
-              <w:insideH w:val="single" w:sz="2" w:space="0" w:color="000001"/>
-            </w:tcBorders>
-            <w:shd w:fill="auto" w:val="clear"/>
-            <w:tcMar>
-              <w:left w:w="45" w:type="dxa"/>
+            <w:tcW w:w="2397" w:type="dxa"/>
+            <w:tcBorders>
+              <w:top w:val="single" w:sz="2" w:space="0" w:color="000001"/>
+              <w:left w:val="single" w:sz="2" w:space="0" w:color="000001"/>
+              <w:bottom w:val="single" w:sz="2" w:space="0" w:color="000001"/>
+              <w:right w:val="single" w:sz="2" w:space="0" w:color="000001"/>
+              <w:insideH w:val="single" w:sz="2" w:space="0" w:color="000001"/>
+              <w:insideV w:val="single" w:sz="2" w:space="0" w:color="000001"/>
+            </w:tcBorders>
+            <w:shd w:fill="auto" w:val="clear"/>
+            <w:tcMar>
+              <w:left w:w="33" w:type="dxa"/>
             </w:tcMar>
           </w:tcPr>
           <w:p>
@@ -1494,23 +1287,6 @@
             </w:r>
             <w:r/>
           </w:p>
-        </w:tc>
-        <w:tc>
-          <w:tcPr>
-            <w:tcW w:w="2415" w:type="dxa"/>
-            <w:tcBorders>
-              <w:top w:val="single" w:sz="2" w:space="0" w:color="000001"/>
-              <w:left w:val="single" w:sz="2" w:space="0" w:color="000001"/>
-              <w:bottom w:val="single" w:sz="2" w:space="0" w:color="000001"/>
-              <w:right w:val="single" w:sz="2" w:space="0" w:color="000001"/>
-              <w:insideH w:val="single" w:sz="2" w:space="0" w:color="000001"/>
-              <w:insideV w:val="single" w:sz="2" w:space="0" w:color="000001"/>
-            </w:tcBorders>
-            <w:shd w:fill="auto" w:val="clear"/>
-            <w:tcMar>
-              <w:left w:w="45" w:type="dxa"/>
-            </w:tcMar>
-          </w:tcPr>
         </w:tc>
       </w:tr>
       <w:tr>
@@ -1526,7 +1302,7 @@
             </w:tcBorders>
             <w:shd w:fill="auto" w:val="clear"/>
             <w:tcMar>
-              <w:left w:w="45" w:type="dxa"/>
+              <w:left w:w="33" w:type="dxa"/>
             </w:tcMar>
           </w:tcPr>
           <w:p>
@@ -1556,31 +1332,18 @@
         </w:tc>
         <w:tc>
           <w:tcPr>
-            <w:tcW w:w="2409" w:type="dxa"/>
-            <w:tcBorders>
-              <w:top w:val="single" w:sz="2" w:space="0" w:color="000001"/>
-              <w:left w:val="single" w:sz="2" w:space="0" w:color="000001"/>
-              <w:bottom w:val="single" w:sz="2" w:space="0" w:color="000001"/>
-              <w:insideH w:val="single" w:sz="2" w:space="0" w:color="000001"/>
-            </w:tcBorders>
-            <w:shd w:fill="auto" w:val="clear"/>
-            <w:tcMar>
-              <w:left w:w="45" w:type="dxa"/>
-            </w:tcMar>
-          </w:tcPr>
-        </w:tc>
-        <w:tc>
-          <w:tcPr>
-            <w:tcW w:w="2404" w:type="dxa"/>
-            <w:tcBorders>
-              <w:top w:val="single" w:sz="2" w:space="0" w:color="000001"/>
-              <w:left w:val="single" w:sz="2" w:space="0" w:color="000001"/>
-              <w:bottom w:val="single" w:sz="2" w:space="0" w:color="000001"/>
-              <w:insideH w:val="single" w:sz="2" w:space="0" w:color="000001"/>
-            </w:tcBorders>
-            <w:shd w:fill="auto" w:val="clear"/>
-            <w:tcMar>
-              <w:left w:w="45" w:type="dxa"/>
+            <w:tcW w:w="2397" w:type="dxa"/>
+            <w:tcBorders>
+              <w:top w:val="single" w:sz="2" w:space="0" w:color="000001"/>
+              <w:left w:val="single" w:sz="2" w:space="0" w:color="000001"/>
+              <w:bottom w:val="single" w:sz="2" w:space="0" w:color="000001"/>
+              <w:right w:val="single" w:sz="2" w:space="0" w:color="000001"/>
+              <w:insideH w:val="single" w:sz="2" w:space="0" w:color="000001"/>
+              <w:insideV w:val="single" w:sz="2" w:space="0" w:color="000001"/>
+            </w:tcBorders>
+            <w:shd w:fill="auto" w:val="clear"/>
+            <w:tcMar>
+              <w:left w:w="33" w:type="dxa"/>
             </w:tcMar>
           </w:tcPr>
           <w:p>
@@ -1596,33 +1359,18 @@
         </w:tc>
         <w:tc>
           <w:tcPr>
-            <w:tcW w:w="2415" w:type="dxa"/>
-            <w:tcBorders>
-              <w:top w:val="single" w:sz="2" w:space="0" w:color="000001"/>
-              <w:left w:val="single" w:sz="2" w:space="0" w:color="000001"/>
-              <w:bottom w:val="single" w:sz="2" w:space="0" w:color="000001"/>
-              <w:right w:val="single" w:sz="2" w:space="0" w:color="000001"/>
-              <w:insideH w:val="single" w:sz="2" w:space="0" w:color="000001"/>
-              <w:insideV w:val="single" w:sz="2" w:space="0" w:color="000001"/>
-            </w:tcBorders>
-            <w:shd w:fill="auto" w:val="clear"/>
-            <w:tcMar>
-              <w:left w:w="45" w:type="dxa"/>
-            </w:tcMar>
-          </w:tcPr>
-        </w:tc>
-        <w:tc>
-          <w:tcPr>
-            <w:tcW w:w="2404" w:type="dxa"/>
-            <w:tcBorders>
-              <w:top w:val="single" w:sz="2" w:space="0" w:color="000001"/>
-              <w:left w:val="single" w:sz="2" w:space="0" w:color="000001"/>
-              <w:bottom w:val="single" w:sz="2" w:space="0" w:color="000001"/>
-              <w:insideH w:val="single" w:sz="2" w:space="0" w:color="000001"/>
-            </w:tcBorders>
-            <w:shd w:fill="auto" w:val="clear"/>
-            <w:tcMar>
-              <w:left w:w="45" w:type="dxa"/>
+            <w:tcW w:w="2397" w:type="dxa"/>
+            <w:tcBorders>
+              <w:top w:val="single" w:sz="2" w:space="0" w:color="000001"/>
+              <w:left w:val="single" w:sz="2" w:space="0" w:color="000001"/>
+              <w:bottom w:val="single" w:sz="2" w:space="0" w:color="000001"/>
+              <w:right w:val="single" w:sz="2" w:space="0" w:color="000001"/>
+              <w:insideH w:val="single" w:sz="2" w:space="0" w:color="000001"/>
+              <w:insideV w:val="single" w:sz="2" w:space="0" w:color="000001"/>
+            </w:tcBorders>
+            <w:shd w:fill="auto" w:val="clear"/>
+            <w:tcMar>
+              <w:left w:w="33" w:type="dxa"/>
             </w:tcMar>
           </w:tcPr>
           <w:p>
@@ -1638,33 +1386,18 @@
         </w:tc>
         <w:tc>
           <w:tcPr>
-            <w:tcW w:w="2415" w:type="dxa"/>
-            <w:tcBorders>
-              <w:top w:val="single" w:sz="2" w:space="0" w:color="000001"/>
-              <w:left w:val="single" w:sz="2" w:space="0" w:color="000001"/>
-              <w:bottom w:val="single" w:sz="2" w:space="0" w:color="000001"/>
-              <w:right w:val="single" w:sz="2" w:space="0" w:color="000001"/>
-              <w:insideH w:val="single" w:sz="2" w:space="0" w:color="000001"/>
-              <w:insideV w:val="single" w:sz="2" w:space="0" w:color="000001"/>
-            </w:tcBorders>
-            <w:shd w:fill="auto" w:val="clear"/>
-            <w:tcMar>
-              <w:left w:w="45" w:type="dxa"/>
-            </w:tcMar>
-          </w:tcPr>
-        </w:tc>
-        <w:tc>
-          <w:tcPr>
-            <w:tcW w:w="2404" w:type="dxa"/>
-            <w:tcBorders>
-              <w:top w:val="single" w:sz="2" w:space="0" w:color="000001"/>
-              <w:left w:val="single" w:sz="2" w:space="0" w:color="000001"/>
-              <w:bottom w:val="single" w:sz="2" w:space="0" w:color="000001"/>
-              <w:insideH w:val="single" w:sz="2" w:space="0" w:color="000001"/>
-            </w:tcBorders>
-            <w:shd w:fill="auto" w:val="clear"/>
-            <w:tcMar>
-              <w:left w:w="45" w:type="dxa"/>
+            <w:tcW w:w="2397" w:type="dxa"/>
+            <w:tcBorders>
+              <w:top w:val="single" w:sz="2" w:space="0" w:color="000001"/>
+              <w:left w:val="single" w:sz="2" w:space="0" w:color="000001"/>
+              <w:bottom w:val="single" w:sz="2" w:space="0" w:color="000001"/>
+              <w:right w:val="single" w:sz="2" w:space="0" w:color="000001"/>
+              <w:insideH w:val="single" w:sz="2" w:space="0" w:color="000001"/>
+              <w:insideV w:val="single" w:sz="2" w:space="0" w:color="000001"/>
+            </w:tcBorders>
+            <w:shd w:fill="auto" w:val="clear"/>
+            <w:tcMar>
+              <w:left w:w="33" w:type="dxa"/>
             </w:tcMar>
           </w:tcPr>
           <w:p>
@@ -1680,33 +1413,18 @@
         </w:tc>
         <w:tc>
           <w:tcPr>
-            <w:tcW w:w="2415" w:type="dxa"/>
-            <w:tcBorders>
-              <w:top w:val="single" w:sz="2" w:space="0" w:color="000001"/>
-              <w:left w:val="single" w:sz="2" w:space="0" w:color="000001"/>
-              <w:bottom w:val="single" w:sz="2" w:space="0" w:color="000001"/>
-              <w:right w:val="single" w:sz="2" w:space="0" w:color="000001"/>
-              <w:insideH w:val="single" w:sz="2" w:space="0" w:color="000001"/>
-              <w:insideV w:val="single" w:sz="2" w:space="0" w:color="000001"/>
-            </w:tcBorders>
-            <w:shd w:fill="auto" w:val="clear"/>
-            <w:tcMar>
-              <w:left w:w="45" w:type="dxa"/>
-            </w:tcMar>
-          </w:tcPr>
-        </w:tc>
-        <w:tc>
-          <w:tcPr>
-            <w:tcW w:w="2404" w:type="dxa"/>
-            <w:tcBorders>
-              <w:top w:val="single" w:sz="2" w:space="0" w:color="000001"/>
-              <w:left w:val="single" w:sz="2" w:space="0" w:color="000001"/>
-              <w:bottom w:val="single" w:sz="2" w:space="0" w:color="000001"/>
-              <w:insideH w:val="single" w:sz="2" w:space="0" w:color="000001"/>
-            </w:tcBorders>
-            <w:shd w:fill="auto" w:val="clear"/>
-            <w:tcMar>
-              <w:left w:w="45" w:type="dxa"/>
+            <w:tcW w:w="2397" w:type="dxa"/>
+            <w:tcBorders>
+              <w:top w:val="single" w:sz="2" w:space="0" w:color="000001"/>
+              <w:left w:val="single" w:sz="2" w:space="0" w:color="000001"/>
+              <w:bottom w:val="single" w:sz="2" w:space="0" w:color="000001"/>
+              <w:right w:val="single" w:sz="2" w:space="0" w:color="000001"/>
+              <w:insideH w:val="single" w:sz="2" w:space="0" w:color="000001"/>
+              <w:insideV w:val="single" w:sz="2" w:space="0" w:color="000001"/>
+            </w:tcBorders>
+            <w:shd w:fill="auto" w:val="clear"/>
+            <w:tcMar>
+              <w:left w:w="33" w:type="dxa"/>
             </w:tcMar>
           </w:tcPr>
           <w:p>
@@ -1719,23 +1437,6 @@
             </w:r>
             <w:r/>
           </w:p>
-        </w:tc>
-        <w:tc>
-          <w:tcPr>
-            <w:tcW w:w="2415" w:type="dxa"/>
-            <w:tcBorders>
-              <w:top w:val="single" w:sz="2" w:space="0" w:color="000001"/>
-              <w:left w:val="single" w:sz="2" w:space="0" w:color="000001"/>
-              <w:bottom w:val="single" w:sz="2" w:space="0" w:color="000001"/>
-              <w:right w:val="single" w:sz="2" w:space="0" w:color="000001"/>
-              <w:insideH w:val="single" w:sz="2" w:space="0" w:color="000001"/>
-              <w:insideV w:val="single" w:sz="2" w:space="0" w:color="000001"/>
-            </w:tcBorders>
-            <w:shd w:fill="auto" w:val="clear"/>
-            <w:tcMar>
-              <w:left w:w="45" w:type="dxa"/>
-            </w:tcMar>
-          </w:tcPr>
         </w:tc>
       </w:tr>
     </w:tbl>
@@ -1751,9 +1452,18 @@
     <w:p>
       <w:pPr>
         <w:pStyle w:val="Normal"/>
+        <w:rPr>
+          <w:sz w:val="24"/>
+          <w:sz w:val="24"/>
+          <w:szCs w:val="24"/>
+          <w:rFonts w:ascii="Liberation Serif" w:hAnsi="Liberation Serif" w:eastAsia="Droid Sans Fallback" w:cs="FreeSans"/>
+          <w:color w:val="00000A"/>
+          <w:lang w:val="cs-CZ" w:eastAsia="zh-CN" w:bidi="hi-IN"/>
+        </w:rPr>
       </w:pPr>
       <w:r>
         <w:rPr/>
+        <w:t>Please note that it is neccessary to format cells inside for loop with all borders if you want borders in the table.</w:t>
       </w:r>
       <w:r/>
     </w:p>

</xml_diff>

<commit_message>
Add {%tc } tags for dynamic table columns
</commit_message>
<xml_diff>
--- a/tests/test_files/dynamic_table.docx
+++ b/tests/test_files/dynamic_table.docx
@@ -43,7 +43,7 @@
       <w:tblPr>
         <w:tblW w:w="9645" w:type="dxa"/>
         <w:jc w:val="left"/>
-        <w:tblInd w:w="47" w:type="dxa"/>
+        <w:tblInd w:w="38" w:type="dxa"/>
         <w:tblBorders>
           <w:top w:val="single" w:sz="2" w:space="0" w:color="000001"/>
           <w:left w:val="single" w:sz="2" w:space="0" w:color="000001"/>
@@ -52,23 +52,23 @@
         </w:tblBorders>
         <w:tblCellMar>
           <w:top w:w="55" w:type="dxa"/>
-          <w:left w:w="45" w:type="dxa"/>
+          <w:left w:w="33" w:type="dxa"/>
           <w:bottom w:w="55" w:type="dxa"/>
           <w:right w:w="55" w:type="dxa"/>
         </w:tblCellMar>
       </w:tblPr>
       <w:tblGrid>
-        <w:gridCol w:w="1782"/>
-        <w:gridCol w:w="1782"/>
-        <w:gridCol w:w="2221"/>
-        <w:gridCol w:w="1694"/>
-        <w:gridCol w:w="2166"/>
+        <w:gridCol w:w="1778"/>
+        <w:gridCol w:w="1780"/>
+        <w:gridCol w:w="2220"/>
+        <w:gridCol w:w="1691"/>
+        <w:gridCol w:w="2176"/>
       </w:tblGrid>
       <w:tr>
         <w:trPr/>
         <w:tc>
           <w:tcPr>
-            <w:tcW w:w="1782" w:type="dxa"/>
+            <w:tcW w:w="1778" w:type="dxa"/>
             <w:vMerge w:val="restart"/>
             <w:tcBorders>
               <w:top w:val="single" w:sz="2" w:space="0" w:color="000001"/>
@@ -78,7 +78,7 @@
             </w:tcBorders>
             <w:shd w:fill="auto" w:val="clear"/>
             <w:tcMar>
-              <w:left w:w="45" w:type="dxa"/>
+              <w:left w:w="33" w:type="dxa"/>
             </w:tcMar>
           </w:tcPr>
           <w:p>
@@ -103,7 +103,7 @@
         </w:tc>
         <w:tc>
           <w:tcPr>
-            <w:tcW w:w="7863" w:type="dxa"/>
+            <w:tcW w:w="7867" w:type="dxa"/>
             <w:gridSpan w:val="4"/>
             <w:tcBorders>
               <w:top w:val="single" w:sz="2" w:space="0" w:color="000001"/>
@@ -115,7 +115,7 @@
             </w:tcBorders>
             <w:shd w:fill="auto" w:val="clear"/>
             <w:tcMar>
-              <w:left w:w="45" w:type="dxa"/>
+              <w:left w:w="33" w:type="dxa"/>
             </w:tcMar>
           </w:tcPr>
           <w:p>
@@ -134,7 +134,7 @@
         <w:trPr/>
         <w:tc>
           <w:tcPr>
-            <w:tcW w:w="1782" w:type="dxa"/>
+            <w:tcW w:w="1778" w:type="dxa"/>
             <w:vMerge w:val="continue"/>
             <w:tcBorders>
               <w:top w:val="single" w:sz="2" w:space="0" w:color="000001"/>
@@ -144,31 +144,31 @@
             </w:tcBorders>
             <w:shd w:fill="auto" w:val="clear"/>
             <w:tcMar>
-              <w:left w:w="45" w:type="dxa"/>
-            </w:tcMar>
-          </w:tcPr>
-          <w:p>
-            <w:pPr>
-              <w:pStyle w:val="Obsahtabulky"/>
-            </w:pPr>
-            <w:r>
-              <w:rPr/>
-            </w:r>
-            <w:r/>
-          </w:p>
-        </w:tc>
-        <w:tc>
-          <w:tcPr>
-            <w:tcW w:w="1782" w:type="dxa"/>
-            <w:tcBorders>
-              <w:top w:val="single" w:sz="2" w:space="0" w:color="000001"/>
-              <w:left w:val="single" w:sz="2" w:space="0" w:color="000001"/>
-              <w:bottom w:val="single" w:sz="2" w:space="0" w:color="000001"/>
-              <w:insideH w:val="single" w:sz="2" w:space="0" w:color="000001"/>
-            </w:tcBorders>
-            <w:shd w:fill="auto" w:val="clear"/>
-            <w:tcMar>
-              <w:left w:w="45" w:type="dxa"/>
+              <w:left w:w="33" w:type="dxa"/>
+            </w:tcMar>
+          </w:tcPr>
+          <w:p>
+            <w:pPr>
+              <w:pStyle w:val="Obsahtabulky"/>
+            </w:pPr>
+            <w:r>
+              <w:rPr/>
+            </w:r>
+            <w:r/>
+          </w:p>
+        </w:tc>
+        <w:tc>
+          <w:tcPr>
+            <w:tcW w:w="1780" w:type="dxa"/>
+            <w:tcBorders>
+              <w:top w:val="single" w:sz="2" w:space="0" w:color="000001"/>
+              <w:left w:val="single" w:sz="2" w:space="0" w:color="000001"/>
+              <w:bottom w:val="single" w:sz="2" w:space="0" w:color="000001"/>
+              <w:insideH w:val="single" w:sz="2" w:space="0" w:color="000001"/>
+            </w:tcBorders>
+            <w:shd w:fill="auto" w:val="clear"/>
+            <w:tcMar>
+              <w:left w:w="33" w:type="dxa"/>
             </w:tcMar>
           </w:tcPr>
           <w:p>
@@ -192,16 +192,16 @@
         </w:tc>
         <w:tc>
           <w:tcPr>
-            <w:tcW w:w="2221" w:type="dxa"/>
-            <w:tcBorders>
-              <w:top w:val="single" w:sz="2" w:space="0" w:color="000001"/>
-              <w:left w:val="single" w:sz="2" w:space="0" w:color="000001"/>
-              <w:bottom w:val="single" w:sz="2" w:space="0" w:color="000001"/>
-              <w:insideH w:val="single" w:sz="2" w:space="0" w:color="000001"/>
-            </w:tcBorders>
-            <w:shd w:fill="auto" w:val="clear"/>
-            <w:tcMar>
-              <w:left w:w="45" w:type="dxa"/>
+            <w:tcW w:w="2220" w:type="dxa"/>
+            <w:tcBorders>
+              <w:top w:val="single" w:sz="2" w:space="0" w:color="000001"/>
+              <w:left w:val="single" w:sz="2" w:space="0" w:color="000001"/>
+              <w:bottom w:val="single" w:sz="2" w:space="0" w:color="000001"/>
+              <w:insideH w:val="single" w:sz="2" w:space="0" w:color="000001"/>
+            </w:tcBorders>
+            <w:shd w:fill="auto" w:val="clear"/>
+            <w:tcMar>
+              <w:left w:w="33" w:type="dxa"/>
             </w:tcMar>
           </w:tcPr>
           <w:p>
@@ -225,16 +225,16 @@
         </w:tc>
         <w:tc>
           <w:tcPr>
-            <w:tcW w:w="1694" w:type="dxa"/>
-            <w:tcBorders>
-              <w:top w:val="single" w:sz="2" w:space="0" w:color="000001"/>
-              <w:left w:val="single" w:sz="2" w:space="0" w:color="000001"/>
-              <w:bottom w:val="single" w:sz="2" w:space="0" w:color="000001"/>
-              <w:insideH w:val="single" w:sz="2" w:space="0" w:color="000001"/>
-            </w:tcBorders>
-            <w:shd w:fill="auto" w:val="clear"/>
-            <w:tcMar>
-              <w:left w:w="45" w:type="dxa"/>
+            <w:tcW w:w="1691" w:type="dxa"/>
+            <w:tcBorders>
+              <w:top w:val="single" w:sz="2" w:space="0" w:color="000001"/>
+              <w:left w:val="single" w:sz="2" w:space="0" w:color="000001"/>
+              <w:bottom w:val="single" w:sz="2" w:space="0" w:color="000001"/>
+              <w:insideH w:val="single" w:sz="2" w:space="0" w:color="000001"/>
+            </w:tcBorders>
+            <w:shd w:fill="auto" w:val="clear"/>
+            <w:tcMar>
+              <w:left w:w="33" w:type="dxa"/>
             </w:tcMar>
           </w:tcPr>
           <w:p>
@@ -258,18 +258,18 @@
         </w:tc>
         <w:tc>
           <w:tcPr>
-            <w:tcW w:w="2166" w:type="dxa"/>
-            <w:tcBorders>
-              <w:top w:val="single" w:sz="2" w:space="0" w:color="000001"/>
-              <w:left w:val="single" w:sz="2" w:space="0" w:color="000001"/>
-              <w:bottom w:val="single" w:sz="2" w:space="0" w:color="000001"/>
-              <w:right w:val="single" w:sz="2" w:space="0" w:color="000001"/>
-              <w:insideH w:val="single" w:sz="2" w:space="0" w:color="000001"/>
-              <w:insideV w:val="single" w:sz="2" w:space="0" w:color="000001"/>
-            </w:tcBorders>
-            <w:shd w:fill="auto" w:val="clear"/>
-            <w:tcMar>
-              <w:left w:w="45" w:type="dxa"/>
+            <w:tcW w:w="2176" w:type="dxa"/>
+            <w:tcBorders>
+              <w:top w:val="single" w:sz="2" w:space="0" w:color="000001"/>
+              <w:left w:val="single" w:sz="2" w:space="0" w:color="000001"/>
+              <w:bottom w:val="single" w:sz="2" w:space="0" w:color="000001"/>
+              <w:right w:val="single" w:sz="2" w:space="0" w:color="000001"/>
+              <w:insideH w:val="single" w:sz="2" w:space="0" w:color="000001"/>
+              <w:insideV w:val="single" w:sz="2" w:space="0" w:color="000001"/>
+            </w:tcBorders>
+            <w:shd w:fill="auto" w:val="clear"/>
+            <w:tcMar>
+              <w:left w:w="33" w:type="dxa"/>
             </w:tcMar>
           </w:tcPr>
           <w:p>
@@ -291,16 +291,16 @@
         <w:trPr/>
         <w:tc>
           <w:tcPr>
-            <w:tcW w:w="1782" w:type="dxa"/>
-            <w:tcBorders>
-              <w:top w:val="single" w:sz="2" w:space="0" w:color="000001"/>
-              <w:left w:val="single" w:sz="2" w:space="0" w:color="000001"/>
-              <w:bottom w:val="single" w:sz="2" w:space="0" w:color="000001"/>
-              <w:insideH w:val="single" w:sz="2" w:space="0" w:color="000001"/>
-            </w:tcBorders>
-            <w:shd w:fill="auto" w:val="clear"/>
-            <w:tcMar>
-              <w:left w:w="45" w:type="dxa"/>
+            <w:tcW w:w="1778" w:type="dxa"/>
+            <w:tcBorders>
+              <w:top w:val="single" w:sz="2" w:space="0" w:color="000001"/>
+              <w:left w:val="single" w:sz="2" w:space="0" w:color="000001"/>
+              <w:bottom w:val="single" w:sz="2" w:space="0" w:color="000001"/>
+              <w:insideH w:val="single" w:sz="2" w:space="0" w:color="000001"/>
+            </w:tcBorders>
+            <w:shd w:fill="auto" w:val="clear"/>
+            <w:tcMar>
+              <w:left w:w="33" w:type="dxa"/>
             </w:tcMar>
           </w:tcPr>
           <w:p>
@@ -324,16 +324,16 @@
         </w:tc>
         <w:tc>
           <w:tcPr>
-            <w:tcW w:w="1782" w:type="dxa"/>
-            <w:tcBorders>
-              <w:top w:val="single" w:sz="2" w:space="0" w:color="000001"/>
-              <w:left w:val="single" w:sz="2" w:space="0" w:color="000001"/>
-              <w:bottom w:val="single" w:sz="2" w:space="0" w:color="000001"/>
-              <w:insideH w:val="single" w:sz="2" w:space="0" w:color="000001"/>
-            </w:tcBorders>
-            <w:shd w:fill="auto" w:val="clear"/>
-            <w:tcMar>
-              <w:left w:w="45" w:type="dxa"/>
+            <w:tcW w:w="1780" w:type="dxa"/>
+            <w:tcBorders>
+              <w:top w:val="single" w:sz="2" w:space="0" w:color="000001"/>
+              <w:left w:val="single" w:sz="2" w:space="0" w:color="000001"/>
+              <w:bottom w:val="single" w:sz="2" w:space="0" w:color="000001"/>
+              <w:insideH w:val="single" w:sz="2" w:space="0" w:color="000001"/>
+            </w:tcBorders>
+            <w:shd w:fill="auto" w:val="clear"/>
+            <w:tcMar>
+              <w:left w:w="33" w:type="dxa"/>
             </w:tcMar>
           </w:tcPr>
           <w:p>
@@ -349,16 +349,16 @@
         </w:tc>
         <w:tc>
           <w:tcPr>
-            <w:tcW w:w="2221" w:type="dxa"/>
-            <w:tcBorders>
-              <w:top w:val="single" w:sz="2" w:space="0" w:color="000001"/>
-              <w:left w:val="single" w:sz="2" w:space="0" w:color="000001"/>
-              <w:bottom w:val="single" w:sz="2" w:space="0" w:color="000001"/>
-              <w:insideH w:val="single" w:sz="2" w:space="0" w:color="000001"/>
-            </w:tcBorders>
-            <w:shd w:fill="auto" w:val="clear"/>
-            <w:tcMar>
-              <w:left w:w="45" w:type="dxa"/>
+            <w:tcW w:w="2220" w:type="dxa"/>
+            <w:tcBorders>
+              <w:top w:val="single" w:sz="2" w:space="0" w:color="000001"/>
+              <w:left w:val="single" w:sz="2" w:space="0" w:color="000001"/>
+              <w:bottom w:val="single" w:sz="2" w:space="0" w:color="000001"/>
+              <w:insideH w:val="single" w:sz="2" w:space="0" w:color="000001"/>
+            </w:tcBorders>
+            <w:shd w:fill="auto" w:val="clear"/>
+            <w:tcMar>
+              <w:left w:w="33" w:type="dxa"/>
             </w:tcMar>
           </w:tcPr>
           <w:p>
@@ -374,16 +374,16 @@
         </w:tc>
         <w:tc>
           <w:tcPr>
-            <w:tcW w:w="1694" w:type="dxa"/>
-            <w:tcBorders>
-              <w:top w:val="single" w:sz="2" w:space="0" w:color="000001"/>
-              <w:left w:val="single" w:sz="2" w:space="0" w:color="000001"/>
-              <w:bottom w:val="single" w:sz="2" w:space="0" w:color="000001"/>
-              <w:insideH w:val="single" w:sz="2" w:space="0" w:color="000001"/>
-            </w:tcBorders>
-            <w:shd w:fill="auto" w:val="clear"/>
-            <w:tcMar>
-              <w:left w:w="45" w:type="dxa"/>
+            <w:tcW w:w="1691" w:type="dxa"/>
+            <w:tcBorders>
+              <w:top w:val="single" w:sz="2" w:space="0" w:color="000001"/>
+              <w:left w:val="single" w:sz="2" w:space="0" w:color="000001"/>
+              <w:bottom w:val="single" w:sz="2" w:space="0" w:color="000001"/>
+              <w:insideH w:val="single" w:sz="2" w:space="0" w:color="000001"/>
+            </w:tcBorders>
+            <w:shd w:fill="auto" w:val="clear"/>
+            <w:tcMar>
+              <w:left w:w="33" w:type="dxa"/>
             </w:tcMar>
           </w:tcPr>
           <w:p>
@@ -399,18 +399,18 @@
         </w:tc>
         <w:tc>
           <w:tcPr>
-            <w:tcW w:w="2166" w:type="dxa"/>
-            <w:tcBorders>
-              <w:top w:val="single" w:sz="2" w:space="0" w:color="000001"/>
-              <w:left w:val="single" w:sz="2" w:space="0" w:color="000001"/>
-              <w:bottom w:val="single" w:sz="2" w:space="0" w:color="000001"/>
-              <w:right w:val="single" w:sz="2" w:space="0" w:color="000001"/>
-              <w:insideH w:val="single" w:sz="2" w:space="0" w:color="000001"/>
-              <w:insideV w:val="single" w:sz="2" w:space="0" w:color="000001"/>
-            </w:tcBorders>
-            <w:shd w:fill="auto" w:val="clear"/>
-            <w:tcMar>
-              <w:left w:w="45" w:type="dxa"/>
+            <w:tcW w:w="2176" w:type="dxa"/>
+            <w:tcBorders>
+              <w:top w:val="single" w:sz="2" w:space="0" w:color="000001"/>
+              <w:left w:val="single" w:sz="2" w:space="0" w:color="000001"/>
+              <w:bottom w:val="single" w:sz="2" w:space="0" w:color="000001"/>
+              <w:right w:val="single" w:sz="2" w:space="0" w:color="000001"/>
+              <w:insideH w:val="single" w:sz="2" w:space="0" w:color="000001"/>
+              <w:insideV w:val="single" w:sz="2" w:space="0" w:color="000001"/>
+            </w:tcBorders>
+            <w:shd w:fill="auto" w:val="clear"/>
+            <w:tcMar>
+              <w:left w:w="33" w:type="dxa"/>
             </w:tcMar>
           </w:tcPr>
           <w:p>
@@ -429,16 +429,16 @@
         <w:trPr/>
         <w:tc>
           <w:tcPr>
-            <w:tcW w:w="1782" w:type="dxa"/>
-            <w:tcBorders>
-              <w:top w:val="single" w:sz="2" w:space="0" w:color="000001"/>
-              <w:left w:val="single" w:sz="2" w:space="0" w:color="000001"/>
-              <w:bottom w:val="single" w:sz="2" w:space="0" w:color="000001"/>
-              <w:insideH w:val="single" w:sz="2" w:space="0" w:color="000001"/>
-            </w:tcBorders>
-            <w:shd w:fill="auto" w:val="clear"/>
-            <w:tcMar>
-              <w:left w:w="45" w:type="dxa"/>
+            <w:tcW w:w="1778" w:type="dxa"/>
+            <w:tcBorders>
+              <w:top w:val="single" w:sz="2" w:space="0" w:color="000001"/>
+              <w:left w:val="single" w:sz="2" w:space="0" w:color="000001"/>
+              <w:bottom w:val="single" w:sz="2" w:space="0" w:color="000001"/>
+              <w:insideH w:val="single" w:sz="2" w:space="0" w:color="000001"/>
+            </w:tcBorders>
+            <w:shd w:fill="auto" w:val="clear"/>
+            <w:tcMar>
+              <w:left w:w="33" w:type="dxa"/>
             </w:tcMar>
           </w:tcPr>
           <w:p>
@@ -462,16 +462,16 @@
         </w:tc>
         <w:tc>
           <w:tcPr>
-            <w:tcW w:w="1782" w:type="dxa"/>
-            <w:tcBorders>
-              <w:top w:val="single" w:sz="2" w:space="0" w:color="000001"/>
-              <w:left w:val="single" w:sz="2" w:space="0" w:color="000001"/>
-              <w:bottom w:val="single" w:sz="2" w:space="0" w:color="000001"/>
-              <w:insideH w:val="single" w:sz="2" w:space="0" w:color="000001"/>
-            </w:tcBorders>
-            <w:shd w:fill="auto" w:val="clear"/>
-            <w:tcMar>
-              <w:left w:w="45" w:type="dxa"/>
+            <w:tcW w:w="1780" w:type="dxa"/>
+            <w:tcBorders>
+              <w:top w:val="single" w:sz="2" w:space="0" w:color="000001"/>
+              <w:left w:val="single" w:sz="2" w:space="0" w:color="000001"/>
+              <w:bottom w:val="single" w:sz="2" w:space="0" w:color="000001"/>
+              <w:insideH w:val="single" w:sz="2" w:space="0" w:color="000001"/>
+            </w:tcBorders>
+            <w:shd w:fill="auto" w:val="clear"/>
+            <w:tcMar>
+              <w:left w:w="33" w:type="dxa"/>
             </w:tcMar>
           </w:tcPr>
           <w:p>
@@ -487,16 +487,16 @@
         </w:tc>
         <w:tc>
           <w:tcPr>
-            <w:tcW w:w="2221" w:type="dxa"/>
-            <w:tcBorders>
-              <w:top w:val="single" w:sz="2" w:space="0" w:color="000001"/>
-              <w:left w:val="single" w:sz="2" w:space="0" w:color="000001"/>
-              <w:bottom w:val="single" w:sz="2" w:space="0" w:color="000001"/>
-              <w:insideH w:val="single" w:sz="2" w:space="0" w:color="000001"/>
-            </w:tcBorders>
-            <w:shd w:fill="auto" w:val="clear"/>
-            <w:tcMar>
-              <w:left w:w="45" w:type="dxa"/>
+            <w:tcW w:w="2220" w:type="dxa"/>
+            <w:tcBorders>
+              <w:top w:val="single" w:sz="2" w:space="0" w:color="000001"/>
+              <w:left w:val="single" w:sz="2" w:space="0" w:color="000001"/>
+              <w:bottom w:val="single" w:sz="2" w:space="0" w:color="000001"/>
+              <w:insideH w:val="single" w:sz="2" w:space="0" w:color="000001"/>
+            </w:tcBorders>
+            <w:shd w:fill="auto" w:val="clear"/>
+            <w:tcMar>
+              <w:left w:w="33" w:type="dxa"/>
             </w:tcMar>
           </w:tcPr>
           <w:p>
@@ -512,16 +512,16 @@
         </w:tc>
         <w:tc>
           <w:tcPr>
-            <w:tcW w:w="1694" w:type="dxa"/>
-            <w:tcBorders>
-              <w:top w:val="single" w:sz="2" w:space="0" w:color="000001"/>
-              <w:left w:val="single" w:sz="2" w:space="0" w:color="000001"/>
-              <w:bottom w:val="single" w:sz="2" w:space="0" w:color="000001"/>
-              <w:insideH w:val="single" w:sz="2" w:space="0" w:color="000001"/>
-            </w:tcBorders>
-            <w:shd w:fill="auto" w:val="clear"/>
-            <w:tcMar>
-              <w:left w:w="45" w:type="dxa"/>
+            <w:tcW w:w="1691" w:type="dxa"/>
+            <w:tcBorders>
+              <w:top w:val="single" w:sz="2" w:space="0" w:color="000001"/>
+              <w:left w:val="single" w:sz="2" w:space="0" w:color="000001"/>
+              <w:bottom w:val="single" w:sz="2" w:space="0" w:color="000001"/>
+              <w:insideH w:val="single" w:sz="2" w:space="0" w:color="000001"/>
+            </w:tcBorders>
+            <w:shd w:fill="auto" w:val="clear"/>
+            <w:tcMar>
+              <w:left w:w="33" w:type="dxa"/>
             </w:tcMar>
           </w:tcPr>
           <w:p>
@@ -537,18 +537,18 @@
         </w:tc>
         <w:tc>
           <w:tcPr>
-            <w:tcW w:w="2166" w:type="dxa"/>
-            <w:tcBorders>
-              <w:top w:val="single" w:sz="2" w:space="0" w:color="000001"/>
-              <w:left w:val="single" w:sz="2" w:space="0" w:color="000001"/>
-              <w:bottom w:val="single" w:sz="2" w:space="0" w:color="000001"/>
-              <w:right w:val="single" w:sz="2" w:space="0" w:color="000001"/>
-              <w:insideH w:val="single" w:sz="2" w:space="0" w:color="000001"/>
-              <w:insideV w:val="single" w:sz="2" w:space="0" w:color="000001"/>
-            </w:tcBorders>
-            <w:shd w:fill="auto" w:val="clear"/>
-            <w:tcMar>
-              <w:left w:w="45" w:type="dxa"/>
+            <w:tcW w:w="2176" w:type="dxa"/>
+            <w:tcBorders>
+              <w:top w:val="single" w:sz="2" w:space="0" w:color="000001"/>
+              <w:left w:val="single" w:sz="2" w:space="0" w:color="000001"/>
+              <w:bottom w:val="single" w:sz="2" w:space="0" w:color="000001"/>
+              <w:right w:val="single" w:sz="2" w:space="0" w:color="000001"/>
+              <w:insideH w:val="single" w:sz="2" w:space="0" w:color="000001"/>
+              <w:insideV w:val="single" w:sz="2" w:space="0" w:color="000001"/>
+            </w:tcBorders>
+            <w:shd w:fill="auto" w:val="clear"/>
+            <w:tcMar>
+              <w:left w:w="33" w:type="dxa"/>
             </w:tcMar>
           </w:tcPr>
           <w:p>
@@ -567,16 +567,16 @@
         <w:trPr/>
         <w:tc>
           <w:tcPr>
-            <w:tcW w:w="1782" w:type="dxa"/>
-            <w:tcBorders>
-              <w:top w:val="single" w:sz="2" w:space="0" w:color="000001"/>
-              <w:left w:val="single" w:sz="2" w:space="0" w:color="000001"/>
-              <w:bottom w:val="single" w:sz="2" w:space="0" w:color="000001"/>
-              <w:insideH w:val="single" w:sz="2" w:space="0" w:color="000001"/>
-            </w:tcBorders>
-            <w:shd w:fill="auto" w:val="clear"/>
-            <w:tcMar>
-              <w:left w:w="45" w:type="dxa"/>
+            <w:tcW w:w="1778" w:type="dxa"/>
+            <w:tcBorders>
+              <w:top w:val="single" w:sz="2" w:space="0" w:color="000001"/>
+              <w:left w:val="single" w:sz="2" w:space="0" w:color="000001"/>
+              <w:bottom w:val="single" w:sz="2" w:space="0" w:color="000001"/>
+              <w:insideH w:val="single" w:sz="2" w:space="0" w:color="000001"/>
+            </w:tcBorders>
+            <w:shd w:fill="auto" w:val="clear"/>
+            <w:tcMar>
+              <w:left w:w="33" w:type="dxa"/>
             </w:tcMar>
           </w:tcPr>
           <w:p>
@@ -600,16 +600,16 @@
         </w:tc>
         <w:tc>
           <w:tcPr>
-            <w:tcW w:w="1782" w:type="dxa"/>
-            <w:tcBorders>
-              <w:top w:val="single" w:sz="2" w:space="0" w:color="000001"/>
-              <w:left w:val="single" w:sz="2" w:space="0" w:color="000001"/>
-              <w:bottom w:val="single" w:sz="2" w:space="0" w:color="000001"/>
-              <w:insideH w:val="single" w:sz="2" w:space="0" w:color="000001"/>
-            </w:tcBorders>
-            <w:shd w:fill="auto" w:val="clear"/>
-            <w:tcMar>
-              <w:left w:w="45" w:type="dxa"/>
+            <w:tcW w:w="1780" w:type="dxa"/>
+            <w:tcBorders>
+              <w:top w:val="single" w:sz="2" w:space="0" w:color="000001"/>
+              <w:left w:val="single" w:sz="2" w:space="0" w:color="000001"/>
+              <w:bottom w:val="single" w:sz="2" w:space="0" w:color="000001"/>
+              <w:insideH w:val="single" w:sz="2" w:space="0" w:color="000001"/>
+            </w:tcBorders>
+            <w:shd w:fill="auto" w:val="clear"/>
+            <w:tcMar>
+              <w:left w:w="33" w:type="dxa"/>
             </w:tcMar>
           </w:tcPr>
           <w:p>
@@ -625,16 +625,16 @@
         </w:tc>
         <w:tc>
           <w:tcPr>
-            <w:tcW w:w="2221" w:type="dxa"/>
-            <w:tcBorders>
-              <w:top w:val="single" w:sz="2" w:space="0" w:color="000001"/>
-              <w:left w:val="single" w:sz="2" w:space="0" w:color="000001"/>
-              <w:bottom w:val="single" w:sz="2" w:space="0" w:color="000001"/>
-              <w:insideH w:val="single" w:sz="2" w:space="0" w:color="000001"/>
-            </w:tcBorders>
-            <w:shd w:fill="auto" w:val="clear"/>
-            <w:tcMar>
-              <w:left w:w="45" w:type="dxa"/>
+            <w:tcW w:w="2220" w:type="dxa"/>
+            <w:tcBorders>
+              <w:top w:val="single" w:sz="2" w:space="0" w:color="000001"/>
+              <w:left w:val="single" w:sz="2" w:space="0" w:color="000001"/>
+              <w:bottom w:val="single" w:sz="2" w:space="0" w:color="000001"/>
+              <w:insideH w:val="single" w:sz="2" w:space="0" w:color="000001"/>
+            </w:tcBorders>
+            <w:shd w:fill="auto" w:val="clear"/>
+            <w:tcMar>
+              <w:left w:w="33" w:type="dxa"/>
             </w:tcMar>
           </w:tcPr>
           <w:p>
@@ -650,16 +650,16 @@
         </w:tc>
         <w:tc>
           <w:tcPr>
-            <w:tcW w:w="1694" w:type="dxa"/>
-            <w:tcBorders>
-              <w:top w:val="single" w:sz="2" w:space="0" w:color="000001"/>
-              <w:left w:val="single" w:sz="2" w:space="0" w:color="000001"/>
-              <w:bottom w:val="single" w:sz="2" w:space="0" w:color="000001"/>
-              <w:insideH w:val="single" w:sz="2" w:space="0" w:color="000001"/>
-            </w:tcBorders>
-            <w:shd w:fill="auto" w:val="clear"/>
-            <w:tcMar>
-              <w:left w:w="45" w:type="dxa"/>
+            <w:tcW w:w="1691" w:type="dxa"/>
+            <w:tcBorders>
+              <w:top w:val="single" w:sz="2" w:space="0" w:color="000001"/>
+              <w:left w:val="single" w:sz="2" w:space="0" w:color="000001"/>
+              <w:bottom w:val="single" w:sz="2" w:space="0" w:color="000001"/>
+              <w:insideH w:val="single" w:sz="2" w:space="0" w:color="000001"/>
+            </w:tcBorders>
+            <w:shd w:fill="auto" w:val="clear"/>
+            <w:tcMar>
+              <w:left w:w="33" w:type="dxa"/>
             </w:tcMar>
           </w:tcPr>
           <w:p>
@@ -675,18 +675,18 @@
         </w:tc>
         <w:tc>
           <w:tcPr>
-            <w:tcW w:w="2166" w:type="dxa"/>
-            <w:tcBorders>
-              <w:top w:val="single" w:sz="2" w:space="0" w:color="000001"/>
-              <w:left w:val="single" w:sz="2" w:space="0" w:color="000001"/>
-              <w:bottom w:val="single" w:sz="2" w:space="0" w:color="000001"/>
-              <w:right w:val="single" w:sz="2" w:space="0" w:color="000001"/>
-              <w:insideH w:val="single" w:sz="2" w:space="0" w:color="000001"/>
-              <w:insideV w:val="single" w:sz="2" w:space="0" w:color="000001"/>
-            </w:tcBorders>
-            <w:shd w:fill="auto" w:val="clear"/>
-            <w:tcMar>
-              <w:left w:w="45" w:type="dxa"/>
+            <w:tcW w:w="2176" w:type="dxa"/>
+            <w:tcBorders>
+              <w:top w:val="single" w:sz="2" w:space="0" w:color="000001"/>
+              <w:left w:val="single" w:sz="2" w:space="0" w:color="000001"/>
+              <w:bottom w:val="single" w:sz="2" w:space="0" w:color="000001"/>
+              <w:right w:val="single" w:sz="2" w:space="0" w:color="000001"/>
+              <w:insideH w:val="single" w:sz="2" w:space="0" w:color="000001"/>
+              <w:insideV w:val="single" w:sz="2" w:space="0" w:color="000001"/>
+            </w:tcBorders>
+            <w:shd w:fill="auto" w:val="clear"/>
+            <w:tcMar>
+              <w:left w:w="33" w:type="dxa"/>
             </w:tcMar>
           </w:tcPr>
           <w:p>
@@ -734,7 +734,7 @@
       <w:tblPr>
         <w:tblW w:w="9638" w:type="dxa"/>
         <w:jc w:val="left"/>
-        <w:tblInd w:w="47" w:type="dxa"/>
+        <w:tblInd w:w="38" w:type="dxa"/>
         <w:tblBorders>
           <w:top w:val="single" w:sz="2" w:space="0" w:color="000001"/>
           <w:left w:val="single" w:sz="2" w:space="0" w:color="000001"/>
@@ -743,16 +743,17 @@
         </w:tblBorders>
         <w:tblCellMar>
           <w:top w:w="55" w:type="dxa"/>
-          <w:left w:w="45" w:type="dxa"/>
+          <w:left w:w="33" w:type="dxa"/>
           <w:bottom w:w="55" w:type="dxa"/>
           <w:right w:w="55" w:type="dxa"/>
         </w:tblCellMar>
       </w:tblPr>
       <w:tblGrid>
-        <w:gridCol w:w="2409"/>
-        <w:gridCol w:w="2409"/>
-        <w:gridCol w:w="2404"/>
-        <w:gridCol w:w="2415"/>
+        <w:gridCol w:w="1927"/>
+        <w:gridCol w:w="1927"/>
+        <w:gridCol w:w="1917"/>
+        <w:gridCol w:w="1937"/>
+        <w:gridCol w:w="1927"/>
       </w:tblGrid>
       <w:tr>
         <w:trPr/>
@@ -768,7 +769,7 @@
             </w:tcBorders>
             <w:shd w:fill="auto" w:val="clear"/>
             <w:tcMar>
-              <w:left w:w="45" w:type="dxa"/>
+              <w:left w:w="33" w:type="dxa"/>
             </w:tcMar>
           </w:tcPr>
           <w:p>
@@ -805,16 +806,16 @@
             </w:tcBorders>
             <w:shd w:fill="auto" w:val="clear"/>
             <w:tcMar>
-              <w:left w:w="45" w:type="dxa"/>
-            </w:tcMar>
-          </w:tcPr>
-          <w:p>
-            <w:pPr>
-              <w:pStyle w:val="Obsahtabulky"/>
-            </w:pPr>
-            <w:r>
-              <w:rPr/>
-              <w:t xml:space="preserve">Type of thing</w:t>
+              <w:left w:w="33" w:type="dxa"/>
+            </w:tcMar>
+          </w:tcPr>
+          <w:p>
+            <w:pPr>
+              <w:pStyle w:val="Obsahtabulky"/>
+            </w:pPr>
+            <w:r>
+              <w:rPr/>
+              <w:t>Type of thing</w:t>
             </w:r>
             <w:r/>
           </w:p>
@@ -834,46 +835,33 @@
             </w:tcBorders>
             <w:shd w:fill="auto" w:val="clear"/>
             <w:tcMar>
-              <w:left w:w="45" w:type="dxa"/>
-            </w:tcMar>
-          </w:tcPr>
-          <w:p>
-            <w:pPr>
-              <w:pStyle w:val="Obsahtabulky"/>
-            </w:pPr>
-            <w:r>
-              <w:rPr/>
-            </w:r>
-            <w:r/>
-          </w:p>
-        </w:tc>
-        <w:tc>
-          <w:tcPr>
-            <w:tcW w:w="2409" w:type="dxa"/>
-            <w:tcBorders>
-              <w:top w:val="single" w:sz="2" w:space="0" w:color="000001"/>
-              <w:left w:val="single" w:sz="2" w:space="0" w:color="000001"/>
-              <w:bottom w:val="single" w:sz="2" w:space="0" w:color="000001"/>
-              <w:insideH w:val="single" w:sz="2" w:space="0" w:color="000001"/>
-            </w:tcBorders>
-            <w:shd w:fill="auto" w:val="clear"/>
-            <w:tcMar>
-              <w:left w:w="45" w:type="dxa"/>
-            </w:tcMar>
-          </w:tcPr>
-        </w:tc>
-        <w:tc>
-          <w:tcPr>
-            <w:tcW w:w="2404" w:type="dxa"/>
-            <w:tcBorders>
-              <w:top w:val="single" w:sz="2" w:space="0" w:color="000001"/>
-              <w:left w:val="single" w:sz="2" w:space="0" w:color="000001"/>
-              <w:bottom w:val="single" w:sz="2" w:space="0" w:color="000001"/>
-              <w:insideH w:val="single" w:sz="2" w:space="0" w:color="000001"/>
-            </w:tcBorders>
-            <w:shd w:fill="auto" w:val="clear"/>
-            <w:tcMar>
-              <w:left w:w="45" w:type="dxa"/>
+              <w:left w:w="33" w:type="dxa"/>
+            </w:tcMar>
+          </w:tcPr>
+          <w:p>
+            <w:pPr>
+              <w:pStyle w:val="Obsahtabulky"/>
+            </w:pPr>
+            <w:r>
+              <w:rPr/>
+            </w:r>
+            <w:r/>
+          </w:p>
+        </w:tc>
+        <w:tc>
+          <w:tcPr>
+            <w:tcW w:w="2397" w:type="dxa"/>
+            <w:tcBorders>
+              <w:top w:val="single" w:sz="2" w:space="0" w:color="000001"/>
+              <w:left w:val="single" w:sz="2" w:space="0" w:color="000001"/>
+              <w:bottom w:val="single" w:sz="2" w:space="0" w:color="000001"/>
+              <w:right w:val="single" w:sz="2" w:space="0" w:color="000001"/>
+              <w:insideH w:val="single" w:sz="2" w:space="0" w:color="000001"/>
+              <w:insideV w:val="single" w:sz="2" w:space="0" w:color="000001"/>
+            </w:tcBorders>
+            <w:shd w:fill="auto" w:val="clear"/>
+            <w:tcMar>
+              <w:left w:w="33" w:type="dxa"/>
             </w:tcMar>
           </w:tcPr>
           <w:p>
@@ -897,33 +885,18 @@
         </w:tc>
         <w:tc>
           <w:tcPr>
-            <w:tcW w:w="2415" w:type="dxa"/>
-            <w:tcBorders>
-              <w:top w:val="single" w:sz="2" w:space="0" w:color="000001"/>
-              <w:left w:val="single" w:sz="2" w:space="0" w:color="000001"/>
-              <w:bottom w:val="single" w:sz="2" w:space="0" w:color="000001"/>
-              <w:right w:val="single" w:sz="2" w:space="0" w:color="000001"/>
-              <w:insideH w:val="single" w:sz="2" w:space="0" w:color="000001"/>
-              <w:insideV w:val="single" w:sz="2" w:space="0" w:color="000001"/>
-            </w:tcBorders>
-            <w:shd w:fill="auto" w:val="clear"/>
-            <w:tcMar>
-              <w:left w:w="45" w:type="dxa"/>
-            </w:tcMar>
-          </w:tcPr>
-        </w:tc>
-        <w:tc>
-          <w:tcPr>
-            <w:tcW w:w="2404" w:type="dxa"/>
-            <w:tcBorders>
-              <w:top w:val="single" w:sz="2" w:space="0" w:color="000001"/>
-              <w:left w:val="single" w:sz="2" w:space="0" w:color="000001"/>
-              <w:bottom w:val="single" w:sz="2" w:space="0" w:color="000001"/>
-              <w:insideH w:val="single" w:sz="2" w:space="0" w:color="000001"/>
-            </w:tcBorders>
-            <w:shd w:fill="auto" w:val="clear"/>
-            <w:tcMar>
-              <w:left w:w="45" w:type="dxa"/>
+            <w:tcW w:w="2397" w:type="dxa"/>
+            <w:tcBorders>
+              <w:top w:val="single" w:sz="2" w:space="0" w:color="000001"/>
+              <w:left w:val="single" w:sz="2" w:space="0" w:color="000001"/>
+              <w:bottom w:val="single" w:sz="2" w:space="0" w:color="000001"/>
+              <w:right w:val="single" w:sz="2" w:space="0" w:color="000001"/>
+              <w:insideH w:val="single" w:sz="2" w:space="0" w:color="000001"/>
+              <w:insideV w:val="single" w:sz="2" w:space="0" w:color="000001"/>
+            </w:tcBorders>
+            <w:shd w:fill="auto" w:val="clear"/>
+            <w:tcMar>
+              <w:left w:w="33" w:type="dxa"/>
             </w:tcMar>
           </w:tcPr>
           <w:p>
@@ -947,33 +920,18 @@
         </w:tc>
         <w:tc>
           <w:tcPr>
-            <w:tcW w:w="2415" w:type="dxa"/>
-            <w:tcBorders>
-              <w:top w:val="single" w:sz="2" w:space="0" w:color="000001"/>
-              <w:left w:val="single" w:sz="2" w:space="0" w:color="000001"/>
-              <w:bottom w:val="single" w:sz="2" w:space="0" w:color="000001"/>
-              <w:right w:val="single" w:sz="2" w:space="0" w:color="000001"/>
-              <w:insideH w:val="single" w:sz="2" w:space="0" w:color="000001"/>
-              <w:insideV w:val="single" w:sz="2" w:space="0" w:color="000001"/>
-            </w:tcBorders>
-            <w:shd w:fill="auto" w:val="clear"/>
-            <w:tcMar>
-              <w:left w:w="45" w:type="dxa"/>
-            </w:tcMar>
-          </w:tcPr>
-        </w:tc>
-        <w:tc>
-          <w:tcPr>
-            <w:tcW w:w="2404" w:type="dxa"/>
-            <w:tcBorders>
-              <w:top w:val="single" w:sz="2" w:space="0" w:color="000001"/>
-              <w:left w:val="single" w:sz="2" w:space="0" w:color="000001"/>
-              <w:bottom w:val="single" w:sz="2" w:space="0" w:color="000001"/>
-              <w:insideH w:val="single" w:sz="2" w:space="0" w:color="000001"/>
-            </w:tcBorders>
-            <w:shd w:fill="auto" w:val="clear"/>
-            <w:tcMar>
-              <w:left w:w="45" w:type="dxa"/>
+            <w:tcW w:w="2397" w:type="dxa"/>
+            <w:tcBorders>
+              <w:top w:val="single" w:sz="2" w:space="0" w:color="000001"/>
+              <w:left w:val="single" w:sz="2" w:space="0" w:color="000001"/>
+              <w:bottom w:val="single" w:sz="2" w:space="0" w:color="000001"/>
+              <w:right w:val="single" w:sz="2" w:space="0" w:color="000001"/>
+              <w:insideH w:val="single" w:sz="2" w:space="0" w:color="000001"/>
+              <w:insideV w:val="single" w:sz="2" w:space="0" w:color="000001"/>
+            </w:tcBorders>
+            <w:shd w:fill="auto" w:val="clear"/>
+            <w:tcMar>
+              <w:left w:w="33" w:type="dxa"/>
             </w:tcMar>
           </w:tcPr>
           <w:p>
@@ -997,33 +955,18 @@
         </w:tc>
         <w:tc>
           <w:tcPr>
-            <w:tcW w:w="2415" w:type="dxa"/>
-            <w:tcBorders>
-              <w:top w:val="single" w:sz="2" w:space="0" w:color="000001"/>
-              <w:left w:val="single" w:sz="2" w:space="0" w:color="000001"/>
-              <w:bottom w:val="single" w:sz="2" w:space="0" w:color="000001"/>
-              <w:right w:val="single" w:sz="2" w:space="0" w:color="000001"/>
-              <w:insideH w:val="single" w:sz="2" w:space="0" w:color="000001"/>
-              <w:insideV w:val="single" w:sz="2" w:space="0" w:color="000001"/>
-            </w:tcBorders>
-            <w:shd w:fill="auto" w:val="clear"/>
-            <w:tcMar>
-              <w:left w:w="45" w:type="dxa"/>
-            </w:tcMar>
-          </w:tcPr>
-        </w:tc>
-        <w:tc>
-          <w:tcPr>
-            <w:tcW w:w="2404" w:type="dxa"/>
-            <w:tcBorders>
-              <w:top w:val="single" w:sz="2" w:space="0" w:color="000001"/>
-              <w:left w:val="single" w:sz="2" w:space="0" w:color="000001"/>
-              <w:bottom w:val="single" w:sz="2" w:space="0" w:color="000001"/>
-              <w:insideH w:val="single" w:sz="2" w:space="0" w:color="000001"/>
-            </w:tcBorders>
-            <w:shd w:fill="auto" w:val="clear"/>
-            <w:tcMar>
-              <w:left w:w="45" w:type="dxa"/>
+            <w:tcW w:w="2397" w:type="dxa"/>
+            <w:tcBorders>
+              <w:top w:val="single" w:sz="2" w:space="0" w:color="000001"/>
+              <w:left w:val="single" w:sz="2" w:space="0" w:color="000001"/>
+              <w:bottom w:val="single" w:sz="2" w:space="0" w:color="000001"/>
+              <w:right w:val="single" w:sz="2" w:space="0" w:color="000001"/>
+              <w:insideH w:val="single" w:sz="2" w:space="0" w:color="000001"/>
+              <w:insideV w:val="single" w:sz="2" w:space="0" w:color="000001"/>
+            </w:tcBorders>
+            <w:shd w:fill="auto" w:val="clear"/>
+            <w:tcMar>
+              <w:left w:w="33" w:type="dxa"/>
             </w:tcMar>
           </w:tcPr>
           <w:p>
@@ -1044,23 +987,6 @@
             </w:r>
             <w:r/>
           </w:p>
-        </w:tc>
-        <w:tc>
-          <w:tcPr>
-            <w:tcW w:w="2415" w:type="dxa"/>
-            <w:tcBorders>
-              <w:top w:val="single" w:sz="2" w:space="0" w:color="000001"/>
-              <w:left w:val="single" w:sz="2" w:space="0" w:color="000001"/>
-              <w:bottom w:val="single" w:sz="2" w:space="0" w:color="000001"/>
-              <w:right w:val="single" w:sz="2" w:space="0" w:color="000001"/>
-              <w:insideH w:val="single" w:sz="2" w:space="0" w:color="000001"/>
-              <w:insideV w:val="single" w:sz="2" w:space="0" w:color="000001"/>
-            </w:tcBorders>
-            <w:shd w:fill="auto" w:val="clear"/>
-            <w:tcMar>
-              <w:left w:w="45" w:type="dxa"/>
-            </w:tcMar>
-          </w:tcPr>
         </w:tc>
       </w:tr>
       <w:tr>
@@ -1076,7 +1002,7 @@
             </w:tcBorders>
             <w:shd w:fill="auto" w:val="clear"/>
             <w:tcMar>
-              <w:left w:w="45" w:type="dxa"/>
+              <w:left w:w="33" w:type="dxa"/>
             </w:tcMar>
           </w:tcPr>
           <w:p>
@@ -1106,31 +1032,18 @@
         </w:tc>
         <w:tc>
           <w:tcPr>
-            <w:tcW w:w="2409" w:type="dxa"/>
-            <w:tcBorders>
-              <w:top w:val="single" w:sz="2" w:space="0" w:color="000001"/>
-              <w:left w:val="single" w:sz="2" w:space="0" w:color="000001"/>
-              <w:bottom w:val="single" w:sz="2" w:space="0" w:color="000001"/>
-              <w:insideH w:val="single" w:sz="2" w:space="0" w:color="000001"/>
-            </w:tcBorders>
-            <w:shd w:fill="auto" w:val="clear"/>
-            <w:tcMar>
-              <w:left w:w="45" w:type="dxa"/>
-            </w:tcMar>
-          </w:tcPr>
-        </w:tc>
-        <w:tc>
-          <w:tcPr>
-            <w:tcW w:w="2404" w:type="dxa"/>
-            <w:tcBorders>
-              <w:top w:val="single" w:sz="2" w:space="0" w:color="000001"/>
-              <w:left w:val="single" w:sz="2" w:space="0" w:color="000001"/>
-              <w:bottom w:val="single" w:sz="2" w:space="0" w:color="000001"/>
-              <w:insideH w:val="single" w:sz="2" w:space="0" w:color="000001"/>
-            </w:tcBorders>
-            <w:shd w:fill="auto" w:val="clear"/>
-            <w:tcMar>
-              <w:left w:w="45" w:type="dxa"/>
+            <w:tcW w:w="2397" w:type="dxa"/>
+            <w:tcBorders>
+              <w:top w:val="single" w:sz="2" w:space="0" w:color="000001"/>
+              <w:left w:val="single" w:sz="2" w:space="0" w:color="000001"/>
+              <w:bottom w:val="single" w:sz="2" w:space="0" w:color="000001"/>
+              <w:right w:val="single" w:sz="2" w:space="0" w:color="000001"/>
+              <w:insideH w:val="single" w:sz="2" w:space="0" w:color="000001"/>
+              <w:insideV w:val="single" w:sz="2" w:space="0" w:color="000001"/>
+            </w:tcBorders>
+            <w:shd w:fill="auto" w:val="clear"/>
+            <w:tcMar>
+              <w:left w:w="33" w:type="dxa"/>
             </w:tcMar>
           </w:tcPr>
           <w:p>
@@ -1146,33 +1059,18 @@
         </w:tc>
         <w:tc>
           <w:tcPr>
-            <w:tcW w:w="2415" w:type="dxa"/>
-            <w:tcBorders>
-              <w:top w:val="single" w:sz="2" w:space="0" w:color="000001"/>
-              <w:left w:val="single" w:sz="2" w:space="0" w:color="000001"/>
-              <w:bottom w:val="single" w:sz="2" w:space="0" w:color="000001"/>
-              <w:right w:val="single" w:sz="2" w:space="0" w:color="000001"/>
-              <w:insideH w:val="single" w:sz="2" w:space="0" w:color="000001"/>
-              <w:insideV w:val="single" w:sz="2" w:space="0" w:color="000001"/>
-            </w:tcBorders>
-            <w:shd w:fill="auto" w:val="clear"/>
-            <w:tcMar>
-              <w:left w:w="45" w:type="dxa"/>
-            </w:tcMar>
-          </w:tcPr>
-        </w:tc>
-        <w:tc>
-          <w:tcPr>
-            <w:tcW w:w="2404" w:type="dxa"/>
-            <w:tcBorders>
-              <w:top w:val="single" w:sz="2" w:space="0" w:color="000001"/>
-              <w:left w:val="single" w:sz="2" w:space="0" w:color="000001"/>
-              <w:bottom w:val="single" w:sz="2" w:space="0" w:color="000001"/>
-              <w:insideH w:val="single" w:sz="2" w:space="0" w:color="000001"/>
-            </w:tcBorders>
-            <w:shd w:fill="auto" w:val="clear"/>
-            <w:tcMar>
-              <w:left w:w="45" w:type="dxa"/>
+            <w:tcW w:w="2397" w:type="dxa"/>
+            <w:tcBorders>
+              <w:top w:val="single" w:sz="2" w:space="0" w:color="000001"/>
+              <w:left w:val="single" w:sz="2" w:space="0" w:color="000001"/>
+              <w:bottom w:val="single" w:sz="2" w:space="0" w:color="000001"/>
+              <w:right w:val="single" w:sz="2" w:space="0" w:color="000001"/>
+              <w:insideH w:val="single" w:sz="2" w:space="0" w:color="000001"/>
+              <w:insideV w:val="single" w:sz="2" w:space="0" w:color="000001"/>
+            </w:tcBorders>
+            <w:shd w:fill="auto" w:val="clear"/>
+            <w:tcMar>
+              <w:left w:w="33" w:type="dxa"/>
             </w:tcMar>
           </w:tcPr>
           <w:p>
@@ -1188,33 +1086,18 @@
         </w:tc>
         <w:tc>
           <w:tcPr>
-            <w:tcW w:w="2415" w:type="dxa"/>
-            <w:tcBorders>
-              <w:top w:val="single" w:sz="2" w:space="0" w:color="000001"/>
-              <w:left w:val="single" w:sz="2" w:space="0" w:color="000001"/>
-              <w:bottom w:val="single" w:sz="2" w:space="0" w:color="000001"/>
-              <w:right w:val="single" w:sz="2" w:space="0" w:color="000001"/>
-              <w:insideH w:val="single" w:sz="2" w:space="0" w:color="000001"/>
-              <w:insideV w:val="single" w:sz="2" w:space="0" w:color="000001"/>
-            </w:tcBorders>
-            <w:shd w:fill="auto" w:val="clear"/>
-            <w:tcMar>
-              <w:left w:w="45" w:type="dxa"/>
-            </w:tcMar>
-          </w:tcPr>
-        </w:tc>
-        <w:tc>
-          <w:tcPr>
-            <w:tcW w:w="2404" w:type="dxa"/>
-            <w:tcBorders>
-              <w:top w:val="single" w:sz="2" w:space="0" w:color="000001"/>
-              <w:left w:val="single" w:sz="2" w:space="0" w:color="000001"/>
-              <w:bottom w:val="single" w:sz="2" w:space="0" w:color="000001"/>
-              <w:insideH w:val="single" w:sz="2" w:space="0" w:color="000001"/>
-            </w:tcBorders>
-            <w:shd w:fill="auto" w:val="clear"/>
-            <w:tcMar>
-              <w:left w:w="45" w:type="dxa"/>
+            <w:tcW w:w="2397" w:type="dxa"/>
+            <w:tcBorders>
+              <w:top w:val="single" w:sz="2" w:space="0" w:color="000001"/>
+              <w:left w:val="single" w:sz="2" w:space="0" w:color="000001"/>
+              <w:bottom w:val="single" w:sz="2" w:space="0" w:color="000001"/>
+              <w:right w:val="single" w:sz="2" w:space="0" w:color="000001"/>
+              <w:insideH w:val="single" w:sz="2" w:space="0" w:color="000001"/>
+              <w:insideV w:val="single" w:sz="2" w:space="0" w:color="000001"/>
+            </w:tcBorders>
+            <w:shd w:fill="auto" w:val="clear"/>
+            <w:tcMar>
+              <w:left w:w="33" w:type="dxa"/>
             </w:tcMar>
           </w:tcPr>
           <w:p>
@@ -1230,33 +1113,18 @@
         </w:tc>
         <w:tc>
           <w:tcPr>
-            <w:tcW w:w="2415" w:type="dxa"/>
-            <w:tcBorders>
-              <w:top w:val="single" w:sz="2" w:space="0" w:color="000001"/>
-              <w:left w:val="single" w:sz="2" w:space="0" w:color="000001"/>
-              <w:bottom w:val="single" w:sz="2" w:space="0" w:color="000001"/>
-              <w:right w:val="single" w:sz="2" w:space="0" w:color="000001"/>
-              <w:insideH w:val="single" w:sz="2" w:space="0" w:color="000001"/>
-              <w:insideV w:val="single" w:sz="2" w:space="0" w:color="000001"/>
-            </w:tcBorders>
-            <w:shd w:fill="auto" w:val="clear"/>
-            <w:tcMar>
-              <w:left w:w="45" w:type="dxa"/>
-            </w:tcMar>
-          </w:tcPr>
-        </w:tc>
-        <w:tc>
-          <w:tcPr>
-            <w:tcW w:w="2404" w:type="dxa"/>
-            <w:tcBorders>
-              <w:top w:val="single" w:sz="2" w:space="0" w:color="000001"/>
-              <w:left w:val="single" w:sz="2" w:space="0" w:color="000001"/>
-              <w:bottom w:val="single" w:sz="2" w:space="0" w:color="000001"/>
-              <w:insideH w:val="single" w:sz="2" w:space="0" w:color="000001"/>
-            </w:tcBorders>
-            <w:shd w:fill="auto" w:val="clear"/>
-            <w:tcMar>
-              <w:left w:w="45" w:type="dxa"/>
+            <w:tcW w:w="2397" w:type="dxa"/>
+            <w:tcBorders>
+              <w:top w:val="single" w:sz="2" w:space="0" w:color="000001"/>
+              <w:left w:val="single" w:sz="2" w:space="0" w:color="000001"/>
+              <w:bottom w:val="single" w:sz="2" w:space="0" w:color="000001"/>
+              <w:right w:val="single" w:sz="2" w:space="0" w:color="000001"/>
+              <w:insideH w:val="single" w:sz="2" w:space="0" w:color="000001"/>
+              <w:insideV w:val="single" w:sz="2" w:space="0" w:color="000001"/>
+            </w:tcBorders>
+            <w:shd w:fill="auto" w:val="clear"/>
+            <w:tcMar>
+              <w:left w:w="33" w:type="dxa"/>
             </w:tcMar>
           </w:tcPr>
           <w:p>
@@ -1269,23 +1137,6 @@
             </w:r>
             <w:r/>
           </w:p>
-        </w:tc>
-        <w:tc>
-          <w:tcPr>
-            <w:tcW w:w="2415" w:type="dxa"/>
-            <w:tcBorders>
-              <w:top w:val="single" w:sz="2" w:space="0" w:color="000001"/>
-              <w:left w:val="single" w:sz="2" w:space="0" w:color="000001"/>
-              <w:bottom w:val="single" w:sz="2" w:space="0" w:color="000001"/>
-              <w:right w:val="single" w:sz="2" w:space="0" w:color="000001"/>
-              <w:insideH w:val="single" w:sz="2" w:space="0" w:color="000001"/>
-              <w:insideV w:val="single" w:sz="2" w:space="0" w:color="000001"/>
-            </w:tcBorders>
-            <w:shd w:fill="auto" w:val="clear"/>
-            <w:tcMar>
-              <w:left w:w="45" w:type="dxa"/>
-            </w:tcMar>
-          </w:tcPr>
         </w:tc>
       </w:tr>
       <w:tr>
@@ -1301,7 +1152,7 @@
             </w:tcBorders>
             <w:shd w:fill="auto" w:val="clear"/>
             <w:tcMar>
-              <w:left w:w="45" w:type="dxa"/>
+              <w:left w:w="33" w:type="dxa"/>
             </w:tcMar>
           </w:tcPr>
           <w:p>
@@ -1331,31 +1182,18 @@
         </w:tc>
         <w:tc>
           <w:tcPr>
-            <w:tcW w:w="2409" w:type="dxa"/>
-            <w:tcBorders>
-              <w:top w:val="single" w:sz="2" w:space="0" w:color="000001"/>
-              <w:left w:val="single" w:sz="2" w:space="0" w:color="000001"/>
-              <w:bottom w:val="single" w:sz="2" w:space="0" w:color="000001"/>
-              <w:insideH w:val="single" w:sz="2" w:space="0" w:color="000001"/>
-            </w:tcBorders>
-            <w:shd w:fill="auto" w:val="clear"/>
-            <w:tcMar>
-              <w:left w:w="45" w:type="dxa"/>
-            </w:tcMar>
-          </w:tcPr>
-        </w:tc>
-        <w:tc>
-          <w:tcPr>
-            <w:tcW w:w="2404" w:type="dxa"/>
-            <w:tcBorders>
-              <w:top w:val="single" w:sz="2" w:space="0" w:color="000001"/>
-              <w:left w:val="single" w:sz="2" w:space="0" w:color="000001"/>
-              <w:bottom w:val="single" w:sz="2" w:space="0" w:color="000001"/>
-              <w:insideH w:val="single" w:sz="2" w:space="0" w:color="000001"/>
-            </w:tcBorders>
-            <w:shd w:fill="auto" w:val="clear"/>
-            <w:tcMar>
-              <w:left w:w="45" w:type="dxa"/>
+            <w:tcW w:w="2397" w:type="dxa"/>
+            <w:tcBorders>
+              <w:top w:val="single" w:sz="2" w:space="0" w:color="000001"/>
+              <w:left w:val="single" w:sz="2" w:space="0" w:color="000001"/>
+              <w:bottom w:val="single" w:sz="2" w:space="0" w:color="000001"/>
+              <w:right w:val="single" w:sz="2" w:space="0" w:color="000001"/>
+              <w:insideH w:val="single" w:sz="2" w:space="0" w:color="000001"/>
+              <w:insideV w:val="single" w:sz="2" w:space="0" w:color="000001"/>
+            </w:tcBorders>
+            <w:shd w:fill="auto" w:val="clear"/>
+            <w:tcMar>
+              <w:left w:w="33" w:type="dxa"/>
             </w:tcMar>
           </w:tcPr>
           <w:p>
@@ -1371,33 +1209,18 @@
         </w:tc>
         <w:tc>
           <w:tcPr>
-            <w:tcW w:w="2415" w:type="dxa"/>
-            <w:tcBorders>
-              <w:top w:val="single" w:sz="2" w:space="0" w:color="000001"/>
-              <w:left w:val="single" w:sz="2" w:space="0" w:color="000001"/>
-              <w:bottom w:val="single" w:sz="2" w:space="0" w:color="000001"/>
-              <w:right w:val="single" w:sz="2" w:space="0" w:color="000001"/>
-              <w:insideH w:val="single" w:sz="2" w:space="0" w:color="000001"/>
-              <w:insideV w:val="single" w:sz="2" w:space="0" w:color="000001"/>
-            </w:tcBorders>
-            <w:shd w:fill="auto" w:val="clear"/>
-            <w:tcMar>
-              <w:left w:w="45" w:type="dxa"/>
-            </w:tcMar>
-          </w:tcPr>
-        </w:tc>
-        <w:tc>
-          <w:tcPr>
-            <w:tcW w:w="2404" w:type="dxa"/>
-            <w:tcBorders>
-              <w:top w:val="single" w:sz="2" w:space="0" w:color="000001"/>
-              <w:left w:val="single" w:sz="2" w:space="0" w:color="000001"/>
-              <w:bottom w:val="single" w:sz="2" w:space="0" w:color="000001"/>
-              <w:insideH w:val="single" w:sz="2" w:space="0" w:color="000001"/>
-            </w:tcBorders>
-            <w:shd w:fill="auto" w:val="clear"/>
-            <w:tcMar>
-              <w:left w:w="45" w:type="dxa"/>
+            <w:tcW w:w="2397" w:type="dxa"/>
+            <w:tcBorders>
+              <w:top w:val="single" w:sz="2" w:space="0" w:color="000001"/>
+              <w:left w:val="single" w:sz="2" w:space="0" w:color="000001"/>
+              <w:bottom w:val="single" w:sz="2" w:space="0" w:color="000001"/>
+              <w:right w:val="single" w:sz="2" w:space="0" w:color="000001"/>
+              <w:insideH w:val="single" w:sz="2" w:space="0" w:color="000001"/>
+              <w:insideV w:val="single" w:sz="2" w:space="0" w:color="000001"/>
+            </w:tcBorders>
+            <w:shd w:fill="auto" w:val="clear"/>
+            <w:tcMar>
+              <w:left w:w="33" w:type="dxa"/>
             </w:tcMar>
           </w:tcPr>
           <w:p>
@@ -1413,33 +1236,18 @@
         </w:tc>
         <w:tc>
           <w:tcPr>
-            <w:tcW w:w="2415" w:type="dxa"/>
-            <w:tcBorders>
-              <w:top w:val="single" w:sz="2" w:space="0" w:color="000001"/>
-              <w:left w:val="single" w:sz="2" w:space="0" w:color="000001"/>
-              <w:bottom w:val="single" w:sz="2" w:space="0" w:color="000001"/>
-              <w:right w:val="single" w:sz="2" w:space="0" w:color="000001"/>
-              <w:insideH w:val="single" w:sz="2" w:space="0" w:color="000001"/>
-              <w:insideV w:val="single" w:sz="2" w:space="0" w:color="000001"/>
-            </w:tcBorders>
-            <w:shd w:fill="auto" w:val="clear"/>
-            <w:tcMar>
-              <w:left w:w="45" w:type="dxa"/>
-            </w:tcMar>
-          </w:tcPr>
-        </w:tc>
-        <w:tc>
-          <w:tcPr>
-            <w:tcW w:w="2404" w:type="dxa"/>
-            <w:tcBorders>
-              <w:top w:val="single" w:sz="2" w:space="0" w:color="000001"/>
-              <w:left w:val="single" w:sz="2" w:space="0" w:color="000001"/>
-              <w:bottom w:val="single" w:sz="2" w:space="0" w:color="000001"/>
-              <w:insideH w:val="single" w:sz="2" w:space="0" w:color="000001"/>
-            </w:tcBorders>
-            <w:shd w:fill="auto" w:val="clear"/>
-            <w:tcMar>
-              <w:left w:w="45" w:type="dxa"/>
+            <w:tcW w:w="2397" w:type="dxa"/>
+            <w:tcBorders>
+              <w:top w:val="single" w:sz="2" w:space="0" w:color="000001"/>
+              <w:left w:val="single" w:sz="2" w:space="0" w:color="000001"/>
+              <w:bottom w:val="single" w:sz="2" w:space="0" w:color="000001"/>
+              <w:right w:val="single" w:sz="2" w:space="0" w:color="000001"/>
+              <w:insideH w:val="single" w:sz="2" w:space="0" w:color="000001"/>
+              <w:insideV w:val="single" w:sz="2" w:space="0" w:color="000001"/>
+            </w:tcBorders>
+            <w:shd w:fill="auto" w:val="clear"/>
+            <w:tcMar>
+              <w:left w:w="33" w:type="dxa"/>
             </w:tcMar>
           </w:tcPr>
           <w:p>
@@ -1455,33 +1263,18 @@
         </w:tc>
         <w:tc>
           <w:tcPr>
-            <w:tcW w:w="2415" w:type="dxa"/>
-            <w:tcBorders>
-              <w:top w:val="single" w:sz="2" w:space="0" w:color="000001"/>
-              <w:left w:val="single" w:sz="2" w:space="0" w:color="000001"/>
-              <w:bottom w:val="single" w:sz="2" w:space="0" w:color="000001"/>
-              <w:right w:val="single" w:sz="2" w:space="0" w:color="000001"/>
-              <w:insideH w:val="single" w:sz="2" w:space="0" w:color="000001"/>
-              <w:insideV w:val="single" w:sz="2" w:space="0" w:color="000001"/>
-            </w:tcBorders>
-            <w:shd w:fill="auto" w:val="clear"/>
-            <w:tcMar>
-              <w:left w:w="45" w:type="dxa"/>
-            </w:tcMar>
-          </w:tcPr>
-        </w:tc>
-        <w:tc>
-          <w:tcPr>
-            <w:tcW w:w="2404" w:type="dxa"/>
-            <w:tcBorders>
-              <w:top w:val="single" w:sz="2" w:space="0" w:color="000001"/>
-              <w:left w:val="single" w:sz="2" w:space="0" w:color="000001"/>
-              <w:bottom w:val="single" w:sz="2" w:space="0" w:color="000001"/>
-              <w:insideH w:val="single" w:sz="2" w:space="0" w:color="000001"/>
-            </w:tcBorders>
-            <w:shd w:fill="auto" w:val="clear"/>
-            <w:tcMar>
-              <w:left w:w="45" w:type="dxa"/>
+            <w:tcW w:w="2397" w:type="dxa"/>
+            <w:tcBorders>
+              <w:top w:val="single" w:sz="2" w:space="0" w:color="000001"/>
+              <w:left w:val="single" w:sz="2" w:space="0" w:color="000001"/>
+              <w:bottom w:val="single" w:sz="2" w:space="0" w:color="000001"/>
+              <w:right w:val="single" w:sz="2" w:space="0" w:color="000001"/>
+              <w:insideH w:val="single" w:sz="2" w:space="0" w:color="000001"/>
+              <w:insideV w:val="single" w:sz="2" w:space="0" w:color="000001"/>
+            </w:tcBorders>
+            <w:shd w:fill="auto" w:val="clear"/>
+            <w:tcMar>
+              <w:left w:w="33" w:type="dxa"/>
             </w:tcMar>
           </w:tcPr>
           <w:p>
@@ -1494,23 +1287,6 @@
             </w:r>
             <w:r/>
           </w:p>
-        </w:tc>
-        <w:tc>
-          <w:tcPr>
-            <w:tcW w:w="2415" w:type="dxa"/>
-            <w:tcBorders>
-              <w:top w:val="single" w:sz="2" w:space="0" w:color="000001"/>
-              <w:left w:val="single" w:sz="2" w:space="0" w:color="000001"/>
-              <w:bottom w:val="single" w:sz="2" w:space="0" w:color="000001"/>
-              <w:right w:val="single" w:sz="2" w:space="0" w:color="000001"/>
-              <w:insideH w:val="single" w:sz="2" w:space="0" w:color="000001"/>
-              <w:insideV w:val="single" w:sz="2" w:space="0" w:color="000001"/>
-            </w:tcBorders>
-            <w:shd w:fill="auto" w:val="clear"/>
-            <w:tcMar>
-              <w:left w:w="45" w:type="dxa"/>
-            </w:tcMar>
-          </w:tcPr>
         </w:tc>
       </w:tr>
       <w:tr>
@@ -1526,7 +1302,7 @@
             </w:tcBorders>
             <w:shd w:fill="auto" w:val="clear"/>
             <w:tcMar>
-              <w:left w:w="45" w:type="dxa"/>
+              <w:left w:w="33" w:type="dxa"/>
             </w:tcMar>
           </w:tcPr>
           <w:p>
@@ -1556,31 +1332,18 @@
         </w:tc>
         <w:tc>
           <w:tcPr>
-            <w:tcW w:w="2409" w:type="dxa"/>
-            <w:tcBorders>
-              <w:top w:val="single" w:sz="2" w:space="0" w:color="000001"/>
-              <w:left w:val="single" w:sz="2" w:space="0" w:color="000001"/>
-              <w:bottom w:val="single" w:sz="2" w:space="0" w:color="000001"/>
-              <w:insideH w:val="single" w:sz="2" w:space="0" w:color="000001"/>
-            </w:tcBorders>
-            <w:shd w:fill="auto" w:val="clear"/>
-            <w:tcMar>
-              <w:left w:w="45" w:type="dxa"/>
-            </w:tcMar>
-          </w:tcPr>
-        </w:tc>
-        <w:tc>
-          <w:tcPr>
-            <w:tcW w:w="2404" w:type="dxa"/>
-            <w:tcBorders>
-              <w:top w:val="single" w:sz="2" w:space="0" w:color="000001"/>
-              <w:left w:val="single" w:sz="2" w:space="0" w:color="000001"/>
-              <w:bottom w:val="single" w:sz="2" w:space="0" w:color="000001"/>
-              <w:insideH w:val="single" w:sz="2" w:space="0" w:color="000001"/>
-            </w:tcBorders>
-            <w:shd w:fill="auto" w:val="clear"/>
-            <w:tcMar>
-              <w:left w:w="45" w:type="dxa"/>
+            <w:tcW w:w="2397" w:type="dxa"/>
+            <w:tcBorders>
+              <w:top w:val="single" w:sz="2" w:space="0" w:color="000001"/>
+              <w:left w:val="single" w:sz="2" w:space="0" w:color="000001"/>
+              <w:bottom w:val="single" w:sz="2" w:space="0" w:color="000001"/>
+              <w:right w:val="single" w:sz="2" w:space="0" w:color="000001"/>
+              <w:insideH w:val="single" w:sz="2" w:space="0" w:color="000001"/>
+              <w:insideV w:val="single" w:sz="2" w:space="0" w:color="000001"/>
+            </w:tcBorders>
+            <w:shd w:fill="auto" w:val="clear"/>
+            <w:tcMar>
+              <w:left w:w="33" w:type="dxa"/>
             </w:tcMar>
           </w:tcPr>
           <w:p>
@@ -1596,33 +1359,18 @@
         </w:tc>
         <w:tc>
           <w:tcPr>
-            <w:tcW w:w="2415" w:type="dxa"/>
-            <w:tcBorders>
-              <w:top w:val="single" w:sz="2" w:space="0" w:color="000001"/>
-              <w:left w:val="single" w:sz="2" w:space="0" w:color="000001"/>
-              <w:bottom w:val="single" w:sz="2" w:space="0" w:color="000001"/>
-              <w:right w:val="single" w:sz="2" w:space="0" w:color="000001"/>
-              <w:insideH w:val="single" w:sz="2" w:space="0" w:color="000001"/>
-              <w:insideV w:val="single" w:sz="2" w:space="0" w:color="000001"/>
-            </w:tcBorders>
-            <w:shd w:fill="auto" w:val="clear"/>
-            <w:tcMar>
-              <w:left w:w="45" w:type="dxa"/>
-            </w:tcMar>
-          </w:tcPr>
-        </w:tc>
-        <w:tc>
-          <w:tcPr>
-            <w:tcW w:w="2404" w:type="dxa"/>
-            <w:tcBorders>
-              <w:top w:val="single" w:sz="2" w:space="0" w:color="000001"/>
-              <w:left w:val="single" w:sz="2" w:space="0" w:color="000001"/>
-              <w:bottom w:val="single" w:sz="2" w:space="0" w:color="000001"/>
-              <w:insideH w:val="single" w:sz="2" w:space="0" w:color="000001"/>
-            </w:tcBorders>
-            <w:shd w:fill="auto" w:val="clear"/>
-            <w:tcMar>
-              <w:left w:w="45" w:type="dxa"/>
+            <w:tcW w:w="2397" w:type="dxa"/>
+            <w:tcBorders>
+              <w:top w:val="single" w:sz="2" w:space="0" w:color="000001"/>
+              <w:left w:val="single" w:sz="2" w:space="0" w:color="000001"/>
+              <w:bottom w:val="single" w:sz="2" w:space="0" w:color="000001"/>
+              <w:right w:val="single" w:sz="2" w:space="0" w:color="000001"/>
+              <w:insideH w:val="single" w:sz="2" w:space="0" w:color="000001"/>
+              <w:insideV w:val="single" w:sz="2" w:space="0" w:color="000001"/>
+            </w:tcBorders>
+            <w:shd w:fill="auto" w:val="clear"/>
+            <w:tcMar>
+              <w:left w:w="33" w:type="dxa"/>
             </w:tcMar>
           </w:tcPr>
           <w:p>
@@ -1638,33 +1386,18 @@
         </w:tc>
         <w:tc>
           <w:tcPr>
-            <w:tcW w:w="2415" w:type="dxa"/>
-            <w:tcBorders>
-              <w:top w:val="single" w:sz="2" w:space="0" w:color="000001"/>
-              <w:left w:val="single" w:sz="2" w:space="0" w:color="000001"/>
-              <w:bottom w:val="single" w:sz="2" w:space="0" w:color="000001"/>
-              <w:right w:val="single" w:sz="2" w:space="0" w:color="000001"/>
-              <w:insideH w:val="single" w:sz="2" w:space="0" w:color="000001"/>
-              <w:insideV w:val="single" w:sz="2" w:space="0" w:color="000001"/>
-            </w:tcBorders>
-            <w:shd w:fill="auto" w:val="clear"/>
-            <w:tcMar>
-              <w:left w:w="45" w:type="dxa"/>
-            </w:tcMar>
-          </w:tcPr>
-        </w:tc>
-        <w:tc>
-          <w:tcPr>
-            <w:tcW w:w="2404" w:type="dxa"/>
-            <w:tcBorders>
-              <w:top w:val="single" w:sz="2" w:space="0" w:color="000001"/>
-              <w:left w:val="single" w:sz="2" w:space="0" w:color="000001"/>
-              <w:bottom w:val="single" w:sz="2" w:space="0" w:color="000001"/>
-              <w:insideH w:val="single" w:sz="2" w:space="0" w:color="000001"/>
-            </w:tcBorders>
-            <w:shd w:fill="auto" w:val="clear"/>
-            <w:tcMar>
-              <w:left w:w="45" w:type="dxa"/>
+            <w:tcW w:w="2397" w:type="dxa"/>
+            <w:tcBorders>
+              <w:top w:val="single" w:sz="2" w:space="0" w:color="000001"/>
+              <w:left w:val="single" w:sz="2" w:space="0" w:color="000001"/>
+              <w:bottom w:val="single" w:sz="2" w:space="0" w:color="000001"/>
+              <w:right w:val="single" w:sz="2" w:space="0" w:color="000001"/>
+              <w:insideH w:val="single" w:sz="2" w:space="0" w:color="000001"/>
+              <w:insideV w:val="single" w:sz="2" w:space="0" w:color="000001"/>
+            </w:tcBorders>
+            <w:shd w:fill="auto" w:val="clear"/>
+            <w:tcMar>
+              <w:left w:w="33" w:type="dxa"/>
             </w:tcMar>
           </w:tcPr>
           <w:p>
@@ -1680,33 +1413,18 @@
         </w:tc>
         <w:tc>
           <w:tcPr>
-            <w:tcW w:w="2415" w:type="dxa"/>
-            <w:tcBorders>
-              <w:top w:val="single" w:sz="2" w:space="0" w:color="000001"/>
-              <w:left w:val="single" w:sz="2" w:space="0" w:color="000001"/>
-              <w:bottom w:val="single" w:sz="2" w:space="0" w:color="000001"/>
-              <w:right w:val="single" w:sz="2" w:space="0" w:color="000001"/>
-              <w:insideH w:val="single" w:sz="2" w:space="0" w:color="000001"/>
-              <w:insideV w:val="single" w:sz="2" w:space="0" w:color="000001"/>
-            </w:tcBorders>
-            <w:shd w:fill="auto" w:val="clear"/>
-            <w:tcMar>
-              <w:left w:w="45" w:type="dxa"/>
-            </w:tcMar>
-          </w:tcPr>
-        </w:tc>
-        <w:tc>
-          <w:tcPr>
-            <w:tcW w:w="2404" w:type="dxa"/>
-            <w:tcBorders>
-              <w:top w:val="single" w:sz="2" w:space="0" w:color="000001"/>
-              <w:left w:val="single" w:sz="2" w:space="0" w:color="000001"/>
-              <w:bottom w:val="single" w:sz="2" w:space="0" w:color="000001"/>
-              <w:insideH w:val="single" w:sz="2" w:space="0" w:color="000001"/>
-            </w:tcBorders>
-            <w:shd w:fill="auto" w:val="clear"/>
-            <w:tcMar>
-              <w:left w:w="45" w:type="dxa"/>
+            <w:tcW w:w="2397" w:type="dxa"/>
+            <w:tcBorders>
+              <w:top w:val="single" w:sz="2" w:space="0" w:color="000001"/>
+              <w:left w:val="single" w:sz="2" w:space="0" w:color="000001"/>
+              <w:bottom w:val="single" w:sz="2" w:space="0" w:color="000001"/>
+              <w:right w:val="single" w:sz="2" w:space="0" w:color="000001"/>
+              <w:insideH w:val="single" w:sz="2" w:space="0" w:color="000001"/>
+              <w:insideV w:val="single" w:sz="2" w:space="0" w:color="000001"/>
+            </w:tcBorders>
+            <w:shd w:fill="auto" w:val="clear"/>
+            <w:tcMar>
+              <w:left w:w="33" w:type="dxa"/>
             </w:tcMar>
           </w:tcPr>
           <w:p>
@@ -1719,23 +1437,6 @@
             </w:r>
             <w:r/>
           </w:p>
-        </w:tc>
-        <w:tc>
-          <w:tcPr>
-            <w:tcW w:w="2415" w:type="dxa"/>
-            <w:tcBorders>
-              <w:top w:val="single" w:sz="2" w:space="0" w:color="000001"/>
-              <w:left w:val="single" w:sz="2" w:space="0" w:color="000001"/>
-              <w:bottom w:val="single" w:sz="2" w:space="0" w:color="000001"/>
-              <w:right w:val="single" w:sz="2" w:space="0" w:color="000001"/>
-              <w:insideH w:val="single" w:sz="2" w:space="0" w:color="000001"/>
-              <w:insideV w:val="single" w:sz="2" w:space="0" w:color="000001"/>
-            </w:tcBorders>
-            <w:shd w:fill="auto" w:val="clear"/>
-            <w:tcMar>
-              <w:left w:w="45" w:type="dxa"/>
-            </w:tcMar>
-          </w:tcPr>
         </w:tc>
       </w:tr>
     </w:tbl>
@@ -1751,9 +1452,18 @@
     <w:p>
       <w:pPr>
         <w:pStyle w:val="Normal"/>
+        <w:rPr>
+          <w:sz w:val="24"/>
+          <w:sz w:val="24"/>
+          <w:szCs w:val="24"/>
+          <w:rFonts w:ascii="Liberation Serif" w:hAnsi="Liberation Serif" w:eastAsia="Droid Sans Fallback" w:cs="FreeSans"/>
+          <w:color w:val="00000A"/>
+          <w:lang w:val="cs-CZ" w:eastAsia="zh-CN" w:bidi="hi-IN"/>
+        </w:rPr>
       </w:pPr>
       <w:r>
         <w:rPr/>
+        <w:t>Please note that it is neccessary to format cells inside for loop with all borders if you want borders in the table.</w:t>
       </w:r>
       <w:r/>
     </w:p>

</xml_diff>